<commit_message>
new movie package(getWhen issue)
</commit_message>
<xml_diff>
--- a/CrowdSourcingStudy/Results/Second Study/Results of the second experiment.docx
+++ b/CrowdSourcingStudy/Results/Second Study/Results of the second experiment.docx
@@ -75,21 +75,19 @@
         <w:rPr>
           <w:lang w:val="en-US"/>
         </w:rPr>
-        <w:t>2: sub) (Dialogue2: Agent 1: Peer/Agent 2</w:t>
-      </w:r>
-      <w:proofErr w:type="gramStart"/>
-      <w:r>
-        <w:rPr>
-          <w:lang w:val="en-US"/>
-        </w:rPr>
-        <w:t>:Peer</w:t>
-      </w:r>
-      <w:proofErr w:type="gramEnd"/>
-      <w:r>
-        <w:rPr>
-          <w:lang w:val="en-US"/>
-        </w:rPr>
-        <w:t>).</w:t>
+        <w:t>2: sub) (Dialogue2: Agent 1: Peer/Agent 2:</w:t>
+      </w:r>
+      <w:r>
+        <w:rPr>
+          <w:lang w:val="en-US"/>
+        </w:rPr>
+        <w:t xml:space="preserve"> </w:t>
+      </w:r>
+      <w:r>
+        <w:rPr>
+          <w:lang w:val="en-US"/>
+        </w:rPr>
+        <w:t>Peer).</w:t>
       </w:r>
     </w:p>
     <w:p>
@@ -491,83 +489,135 @@
         <w:rPr>
           <w:lang w:val="en-US"/>
         </w:rPr>
-        <w:t>The results don’t confirm our first hypothesis; we can see that the dominant agent is perceived as taking the preferences of the other agent more than the peer and submissive agent. This is can be related to the proposed dialogue. Indeed, when observing the dialogue</w:t>
-      </w:r>
-      <w:r>
-        <w:rPr>
-          <w:lang w:val="en-US"/>
-        </w:rPr>
-        <w:t xml:space="preserve"> (dominant / submissive)</w:t>
-      </w:r>
-      <w:r>
-        <w:rPr>
-          <w:lang w:val="en-US"/>
-        </w:rPr>
-        <w:t>, agent 1 keeps proposing restaurants, and agent 2 states that he doesn’t like something</w:t>
-      </w:r>
-      <w:r>
-        <w:rPr>
-          <w:lang w:val="en-US"/>
-        </w:rPr>
-        <w:t xml:space="preserve"> about the proposal</w:t>
-      </w:r>
-      <w:r>
-        <w:rPr>
-          <w:lang w:val="en-US"/>
-        </w:rPr>
-        <w:t>. This sequence of utterance</w:t>
-      </w:r>
-      <w:r>
-        <w:rPr>
-          <w:lang w:val="en-US"/>
-        </w:rPr>
-        <w:t>s</w:t>
-      </w:r>
-      <w:r>
-        <w:rPr>
-          <w:lang w:val="en-US"/>
-        </w:rPr>
-        <w:t xml:space="preserve"> make the agent 1 (dominant) appear</w:t>
-      </w:r>
-      <w:r>
-        <w:rPr>
-          <w:lang w:val="en-US"/>
-        </w:rPr>
-        <w:t>s</w:t>
-      </w:r>
-      <w:r>
-        <w:rPr>
-          <w:lang w:val="en-US"/>
-        </w:rPr>
-        <w:t xml:space="preserve"> as adapting his proposal</w:t>
-      </w:r>
-      <w:r>
-        <w:rPr>
-          <w:lang w:val="en-US"/>
-        </w:rPr>
-        <w:t>s</w:t>
-      </w:r>
-      <w:r>
-        <w:rPr>
-          <w:lang w:val="en-US"/>
-        </w:rPr>
-        <w:t xml:space="preserve"> to what agent 2 sta</w:t>
-      </w:r>
-      <w:r>
-        <w:rPr>
-          <w:lang w:val="en-US"/>
-        </w:rPr>
-        <w:t xml:space="preserve">ted about the previous ones, and I think this is what participants perceived from the dialogue. However, if you take a closer look to the agent1 proposals, they don’t respect the preferences of agent 2. He only proposes restaurants that he likes. </w:t>
-      </w:r>
-      <w:r>
-        <w:rPr>
-          <w:lang w:val="en-US"/>
-        </w:rPr>
-        <w:t>We observe the same results for the second question.</w:t>
+        <w:t>The results don’</w:t>
+      </w:r>
+      <w:r>
+        <w:rPr>
+          <w:lang w:val="en-US"/>
+        </w:rPr>
+        <w:t>t confirm our first hypothesis. No significate results were obta</w:t>
+      </w:r>
+      <w:r>
+        <w:rPr>
+          <w:lang w:val="en-US"/>
+        </w:rPr>
+        <w:t xml:space="preserve">ined from the T-student for all the different hypotheses. Moreover, I obtained the </w:t>
+      </w:r>
+      <w:r>
+        <w:rPr>
+          <w:lang w:val="en-US"/>
+        </w:rPr>
+        <w:t>reverse result</w:t>
+      </w:r>
+      <w:r>
+        <w:rPr>
+          <w:lang w:val="en-US"/>
+        </w:rPr>
+        <w:t xml:space="preserve"> for H1.b, were the Peer agent was perceived as more self-centered than the dominant agent.</w:t>
       </w:r>
     </w:p>
     <w:p>
       <w:pPr>
+        <w:rPr>
+          <w:lang w:val="en-US"/>
+        </w:rPr>
+      </w:pPr>
+      <w:r>
+        <w:rPr>
+          <w:lang w:val="en-US"/>
+        </w:rPr>
+        <w:t>W</w:t>
+      </w:r>
+      <w:bookmarkStart w:id="0" w:name="_GoBack"/>
+      <w:bookmarkEnd w:id="0"/>
+      <w:r>
+        <w:rPr>
+          <w:lang w:val="en-US"/>
+        </w:rPr>
+        <w:t>e can see that the dominant agent is perceived as taking the preferences of the other agent more than the peer and submissive agent. This is can be related to the proposed dialogue. Indeed, when observing the dialogue</w:t>
+      </w:r>
+      <w:r>
+        <w:rPr>
+          <w:lang w:val="en-US"/>
+        </w:rPr>
+        <w:t xml:space="preserve"> (dominant / submissive)</w:t>
+      </w:r>
+      <w:r>
+        <w:rPr>
+          <w:lang w:val="en-US"/>
+        </w:rPr>
+        <w:t>, agent 1 keeps proposing restaurants, and agent 2 states that he doesn’t like something</w:t>
+      </w:r>
+      <w:r>
+        <w:rPr>
+          <w:lang w:val="en-US"/>
+        </w:rPr>
+        <w:t xml:space="preserve"> about the proposal</w:t>
+      </w:r>
+      <w:r>
+        <w:rPr>
+          <w:lang w:val="en-US"/>
+        </w:rPr>
+        <w:t>. This sequence of utterance</w:t>
+      </w:r>
+      <w:r>
+        <w:rPr>
+          <w:lang w:val="en-US"/>
+        </w:rPr>
+        <w:t>s</w:t>
+      </w:r>
+      <w:r>
+        <w:rPr>
+          <w:lang w:val="en-US"/>
+        </w:rPr>
+        <w:t xml:space="preserve"> make the agent 1 (dominant) appear</w:t>
+      </w:r>
+      <w:r>
+        <w:rPr>
+          <w:lang w:val="en-US"/>
+        </w:rPr>
+        <w:t>s</w:t>
+      </w:r>
+      <w:r>
+        <w:rPr>
+          <w:lang w:val="en-US"/>
+        </w:rPr>
+        <w:t xml:space="preserve"> as adapting his proposal</w:t>
+      </w:r>
+      <w:r>
+        <w:rPr>
+          <w:lang w:val="en-US"/>
+        </w:rPr>
+        <w:t>s</w:t>
+      </w:r>
+      <w:r>
+        <w:rPr>
+          <w:lang w:val="en-US"/>
+        </w:rPr>
+        <w:t xml:space="preserve"> to what agent 2 sta</w:t>
+      </w:r>
+      <w:r>
+        <w:rPr>
+          <w:lang w:val="en-US"/>
+        </w:rPr>
+        <w:t xml:space="preserve">ted about the previous ones, and I think this is what participants perceived from the </w:t>
+      </w:r>
+      <w:r>
+        <w:rPr>
+          <w:lang w:val="en-US"/>
+        </w:rPr>
+        <w:lastRenderedPageBreak/>
+        <w:t xml:space="preserve">dialogue. However, if you take a closer look to the agent1 proposals, they don’t respect the preferences of agent 2. He only proposes restaurants that he likes. </w:t>
+      </w:r>
+      <w:r>
+        <w:rPr>
+          <w:lang w:val="en-US"/>
+        </w:rPr>
+        <w:t>We observe the same results for the second question.</w:t>
+      </w:r>
+    </w:p>
+    <w:p>
+      <w:pPr>
         <w:jc w:val="center"/>
         <w:rPr>
           <w:lang w:val="en-US"/>
@@ -578,7 +628,6 @@
           <w:noProof/>
           <w:lang w:eastAsia="fr-FR"/>
         </w:rPr>
-        <w:lastRenderedPageBreak/>
         <w:drawing>
           <wp:anchor distT="0" distB="0" distL="114300" distR="114300" simplePos="0" relativeHeight="251658240" behindDoc="0" locked="0" layoutInCell="1" allowOverlap="1" wp14:anchorId="10B396DC" wp14:editId="54AF23DA">
             <wp:simplePos x="0" y="0"/>
@@ -635,21 +684,655 @@
         </w:rPr>
       </w:pPr>
       <w:r>
+        <mc:AlternateContent>
+          <mc:Choice Requires="wpg">
+            <w:drawing>
+              <wp:anchor distT="0" distB="0" distL="114300" distR="114300" simplePos="0" relativeHeight="251661312" behindDoc="0" locked="0" layoutInCell="1" allowOverlap="1" wp14:anchorId="5CF5195F" wp14:editId="41DB499F">
+                <wp:simplePos x="0" y="0"/>
+                <wp:positionH relativeFrom="column">
+                  <wp:posOffset>1726447</wp:posOffset>
+                </wp:positionH>
+                <wp:positionV relativeFrom="paragraph">
+                  <wp:posOffset>663797</wp:posOffset>
+                </wp:positionV>
+                <wp:extent cx="1843128" cy="1007745"/>
+                <wp:effectExtent l="0" t="0" r="24130" b="20955"/>
+                <wp:wrapNone/>
+                <wp:docPr id="3" name="Groupe 6"/>
+                <wp:cNvGraphicFramePr/>
+                <a:graphic xmlns:a="http://schemas.openxmlformats.org/drawingml/2006/main">
+                  <a:graphicData uri="http://schemas.microsoft.com/office/word/2010/wordprocessingGroup">
+                    <wpg:wgp>
+                      <wpg:cNvGrpSpPr/>
+                      <wpg:grpSpPr>
+                        <a:xfrm>
+                          <a:off x="0" y="0"/>
+                          <a:ext cx="1843128" cy="1007745"/>
+                          <a:chOff x="0" y="0"/>
+                          <a:chExt cx="1890210" cy="1176988"/>
+                        </a:xfrm>
+                      </wpg:grpSpPr>
+                      <wpg:grpSp>
+                        <wpg:cNvPr id="8" name="Groupe 8"/>
+                        <wpg:cNvGrpSpPr/>
+                        <wpg:grpSpPr>
+                          <a:xfrm>
+                            <a:off x="0" y="620981"/>
+                            <a:ext cx="864096" cy="556007"/>
+                            <a:chOff x="0" y="620981"/>
+                            <a:chExt cx="864096" cy="504056"/>
+                          </a:xfrm>
+                        </wpg:grpSpPr>
+                        <wps:wsp>
+                          <wps:cNvPr id="9" name="Connecteur droit 9"/>
+                          <wps:cNvCnPr/>
+                          <wps:spPr>
+                            <a:xfrm flipV="1">
+                              <a:off x="0" y="620981"/>
+                              <a:ext cx="0" cy="504056"/>
+                            </a:xfrm>
+                            <a:prstGeom prst="line">
+                              <a:avLst/>
+                            </a:prstGeom>
+                            <a:ln w="12700">
+                              <a:solidFill>
+                                <a:schemeClr val="tx1"/>
+                              </a:solidFill>
+                            </a:ln>
+                          </wps:spPr>
+                          <wps:style>
+                            <a:lnRef idx="1">
+                              <a:schemeClr val="accent1"/>
+                            </a:lnRef>
+                            <a:fillRef idx="0">
+                              <a:schemeClr val="accent1"/>
+                            </a:fillRef>
+                            <a:effectRef idx="0">
+                              <a:schemeClr val="accent1"/>
+                            </a:effectRef>
+                            <a:fontRef idx="minor">
+                              <a:schemeClr val="tx1"/>
+                            </a:fontRef>
+                          </wps:style>
+                          <wps:bodyPr/>
+                        </wps:wsp>
+                        <wps:wsp>
+                          <wps:cNvPr id="10" name="Connecteur droit 10"/>
+                          <wps:cNvCnPr/>
+                          <wps:spPr>
+                            <a:xfrm flipV="1">
+                              <a:off x="864096" y="620981"/>
+                              <a:ext cx="0" cy="108012"/>
+                            </a:xfrm>
+                            <a:prstGeom prst="line">
+                              <a:avLst/>
+                            </a:prstGeom>
+                            <a:ln w="12700">
+                              <a:solidFill>
+                                <a:schemeClr val="tx1"/>
+                              </a:solidFill>
+                            </a:ln>
+                          </wps:spPr>
+                          <wps:style>
+                            <a:lnRef idx="1">
+                              <a:schemeClr val="accent1"/>
+                            </a:lnRef>
+                            <a:fillRef idx="0">
+                              <a:schemeClr val="accent1"/>
+                            </a:fillRef>
+                            <a:effectRef idx="0">
+                              <a:schemeClr val="accent1"/>
+                            </a:effectRef>
+                            <a:fontRef idx="minor">
+                              <a:schemeClr val="tx1"/>
+                            </a:fontRef>
+                          </wps:style>
+                          <wps:bodyPr/>
+                        </wps:wsp>
+                        <wps:wsp>
+                          <wps:cNvPr id="11" name="Connecteur droit 11"/>
+                          <wps:cNvCnPr/>
+                          <wps:spPr>
+                            <a:xfrm>
+                              <a:off x="0" y="620981"/>
+                              <a:ext cx="864096" cy="0"/>
+                            </a:xfrm>
+                            <a:prstGeom prst="line">
+                              <a:avLst/>
+                            </a:prstGeom>
+                            <a:ln w="12700">
+                              <a:solidFill>
+                                <a:schemeClr val="tx1"/>
+                              </a:solidFill>
+                            </a:ln>
+                          </wps:spPr>
+                          <wps:style>
+                            <a:lnRef idx="1">
+                              <a:schemeClr val="accent1"/>
+                            </a:lnRef>
+                            <a:fillRef idx="0">
+                              <a:schemeClr val="accent1"/>
+                            </a:fillRef>
+                            <a:effectRef idx="0">
+                              <a:schemeClr val="accent1"/>
+                            </a:effectRef>
+                            <a:fontRef idx="minor">
+                              <a:schemeClr val="tx1"/>
+                            </a:fontRef>
+                          </wps:style>
+                          <wps:bodyPr/>
+                        </wps:wsp>
+                      </wpg:grpSp>
+                      <wpg:grpSp>
+                        <wpg:cNvPr id="12" name="Groupe 12"/>
+                        <wpg:cNvGrpSpPr/>
+                        <wpg:grpSpPr>
+                          <a:xfrm>
+                            <a:off x="1026114" y="620978"/>
+                            <a:ext cx="864096" cy="387130"/>
+                            <a:chOff x="1368152" y="620981"/>
+                            <a:chExt cx="864096" cy="252028"/>
+                          </a:xfrm>
+                        </wpg:grpSpPr>
+                        <wps:wsp>
+                          <wps:cNvPr id="15" name="Connecteur droit 15"/>
+                          <wps:cNvCnPr/>
+                          <wps:spPr>
+                            <a:xfrm flipV="1">
+                              <a:off x="1368152" y="620981"/>
+                              <a:ext cx="0" cy="108012"/>
+                            </a:xfrm>
+                            <a:prstGeom prst="line">
+                              <a:avLst/>
+                            </a:prstGeom>
+                            <a:ln w="12700">
+                              <a:solidFill>
+                                <a:schemeClr val="tx1"/>
+                              </a:solidFill>
+                            </a:ln>
+                          </wps:spPr>
+                          <wps:style>
+                            <a:lnRef idx="1">
+                              <a:schemeClr val="accent1"/>
+                            </a:lnRef>
+                            <a:fillRef idx="0">
+                              <a:schemeClr val="accent1"/>
+                            </a:fillRef>
+                            <a:effectRef idx="0">
+                              <a:schemeClr val="accent1"/>
+                            </a:effectRef>
+                            <a:fontRef idx="minor">
+                              <a:schemeClr val="tx1"/>
+                            </a:fontRef>
+                          </wps:style>
+                          <wps:bodyPr/>
+                        </wps:wsp>
+                        <wps:wsp>
+                          <wps:cNvPr id="16" name="Connecteur droit 16"/>
+                          <wps:cNvCnPr/>
+                          <wps:spPr>
+                            <a:xfrm flipV="1">
+                              <a:off x="2232248" y="620981"/>
+                              <a:ext cx="0" cy="252028"/>
+                            </a:xfrm>
+                            <a:prstGeom prst="line">
+                              <a:avLst/>
+                            </a:prstGeom>
+                            <a:ln w="12700">
+                              <a:solidFill>
+                                <a:schemeClr val="tx1"/>
+                              </a:solidFill>
+                            </a:ln>
+                          </wps:spPr>
+                          <wps:style>
+                            <a:lnRef idx="1">
+                              <a:schemeClr val="accent1"/>
+                            </a:lnRef>
+                            <a:fillRef idx="0">
+                              <a:schemeClr val="accent1"/>
+                            </a:fillRef>
+                            <a:effectRef idx="0">
+                              <a:schemeClr val="accent1"/>
+                            </a:effectRef>
+                            <a:fontRef idx="minor">
+                              <a:schemeClr val="tx1"/>
+                            </a:fontRef>
+                          </wps:style>
+                          <wps:bodyPr/>
+                        </wps:wsp>
+                        <wps:wsp>
+                          <wps:cNvPr id="17" name="Connecteur droit 17"/>
+                          <wps:cNvCnPr/>
+                          <wps:spPr>
+                            <a:xfrm>
+                              <a:off x="1368152" y="620981"/>
+                              <a:ext cx="864096" cy="0"/>
+                            </a:xfrm>
+                            <a:prstGeom prst="line">
+                              <a:avLst/>
+                            </a:prstGeom>
+                            <a:ln w="12700">
+                              <a:solidFill>
+                                <a:schemeClr val="tx1"/>
+                              </a:solidFill>
+                            </a:ln>
+                          </wps:spPr>
+                          <wps:style>
+                            <a:lnRef idx="1">
+                              <a:schemeClr val="accent1"/>
+                            </a:lnRef>
+                            <a:fillRef idx="0">
+                              <a:schemeClr val="accent1"/>
+                            </a:fillRef>
+                            <a:effectRef idx="0">
+                              <a:schemeClr val="accent1"/>
+                            </a:effectRef>
+                            <a:fontRef idx="minor">
+                              <a:schemeClr val="tx1"/>
+                            </a:fontRef>
+                          </wps:style>
+                          <wps:bodyPr/>
+                        </wps:wsp>
+                      </wpg:grpSp>
+                      <wpg:grpSp>
+                        <wpg:cNvPr id="18" name="Groupe 18"/>
+                        <wpg:cNvGrpSpPr/>
+                        <wpg:grpSpPr>
+                          <a:xfrm>
+                            <a:off x="0" y="300468"/>
+                            <a:ext cx="1656184" cy="131580"/>
+                            <a:chOff x="0" y="300468"/>
+                            <a:chExt cx="1656184" cy="108012"/>
+                          </a:xfrm>
+                        </wpg:grpSpPr>
+                        <wps:wsp>
+                          <wps:cNvPr id="19" name="Connecteur droit 19"/>
+                          <wps:cNvCnPr/>
+                          <wps:spPr>
+                            <a:xfrm flipV="1">
+                              <a:off x="0" y="300468"/>
+                              <a:ext cx="0" cy="108012"/>
+                            </a:xfrm>
+                            <a:prstGeom prst="line">
+                              <a:avLst/>
+                            </a:prstGeom>
+                            <a:ln w="12700">
+                              <a:solidFill>
+                                <a:schemeClr val="tx1"/>
+                              </a:solidFill>
+                            </a:ln>
+                          </wps:spPr>
+                          <wps:style>
+                            <a:lnRef idx="1">
+                              <a:schemeClr val="accent1"/>
+                            </a:lnRef>
+                            <a:fillRef idx="0">
+                              <a:schemeClr val="accent1"/>
+                            </a:fillRef>
+                            <a:effectRef idx="0">
+                              <a:schemeClr val="accent1"/>
+                            </a:effectRef>
+                            <a:fontRef idx="minor">
+                              <a:schemeClr val="tx1"/>
+                            </a:fontRef>
+                          </wps:style>
+                          <wps:bodyPr/>
+                        </wps:wsp>
+                        <wps:wsp>
+                          <wps:cNvPr id="20" name="Connecteur droit 20"/>
+                          <wps:cNvCnPr/>
+                          <wps:spPr>
+                            <a:xfrm flipV="1">
+                              <a:off x="1656184" y="300468"/>
+                              <a:ext cx="0" cy="108012"/>
+                            </a:xfrm>
+                            <a:prstGeom prst="line">
+                              <a:avLst/>
+                            </a:prstGeom>
+                            <a:ln w="12700">
+                              <a:solidFill>
+                                <a:schemeClr val="tx1"/>
+                              </a:solidFill>
+                            </a:ln>
+                          </wps:spPr>
+                          <wps:style>
+                            <a:lnRef idx="1">
+                              <a:schemeClr val="accent1"/>
+                            </a:lnRef>
+                            <a:fillRef idx="0">
+                              <a:schemeClr val="accent1"/>
+                            </a:fillRef>
+                            <a:effectRef idx="0">
+                              <a:schemeClr val="accent1"/>
+                            </a:effectRef>
+                            <a:fontRef idx="minor">
+                              <a:schemeClr val="tx1"/>
+                            </a:fontRef>
+                          </wps:style>
+                          <wps:bodyPr/>
+                        </wps:wsp>
+                        <wps:wsp>
+                          <wps:cNvPr id="21" name="Connecteur droit 21"/>
+                          <wps:cNvCnPr/>
+                          <wps:spPr>
+                            <a:xfrm>
+                              <a:off x="0" y="300468"/>
+                              <a:ext cx="1656184" cy="0"/>
+                            </a:xfrm>
+                            <a:prstGeom prst="line">
+                              <a:avLst/>
+                            </a:prstGeom>
+                            <a:ln w="12700">
+                              <a:solidFill>
+                                <a:schemeClr val="tx1"/>
+                              </a:solidFill>
+                            </a:ln>
+                          </wps:spPr>
+                          <wps:style>
+                            <a:lnRef idx="1">
+                              <a:schemeClr val="accent1"/>
+                            </a:lnRef>
+                            <a:fillRef idx="0">
+                              <a:schemeClr val="accent1"/>
+                            </a:fillRef>
+                            <a:effectRef idx="0">
+                              <a:schemeClr val="accent1"/>
+                            </a:effectRef>
+                            <a:fontRef idx="minor">
+                              <a:schemeClr val="tx1"/>
+                            </a:fontRef>
+                          </wps:style>
+                          <wps:bodyPr/>
+                        </wps:wsp>
+                      </wpg:grpSp>
+                      <wps:wsp>
+                        <wps:cNvPr id="22" name="ZoneTexte 1"/>
+                        <wps:cNvSpPr txBox="1"/>
+                        <wps:spPr>
+                          <a:xfrm>
+                            <a:off x="1178478" y="381946"/>
+                            <a:ext cx="623218" cy="358214"/>
+                          </a:xfrm>
+                          <a:prstGeom prst="rect">
+                            <a:avLst/>
+                          </a:prstGeom>
+                          <a:ln>
+                            <a:noFill/>
+                          </a:ln>
+                        </wps:spPr>
+                        <wps:txbx>
+                          <w:txbxContent>
+                            <w:p>
+                              <w:pPr>
+                                <w:pStyle w:val="NormalWeb"/>
+                                <w:spacing w:before="0" w:beforeAutospacing="0" w:after="0" w:afterAutospacing="0"/>
+                              </w:pPr>
+                              <w:r>
+                                <w:rPr>
+                                  <w:rFonts w:asciiTheme="minorHAnsi" w:hAnsi="Calibri" w:cstheme="minorBidi"/>
+                                  <w:color w:val="000000" w:themeColor="text1"/>
+                                  <w:kern w:val="24"/>
+                                </w:rPr>
+                                <w:t>P&gt;</w:t>
+                              </w:r>
+                              <w:r>
+                                <w:rPr>
+                                  <w:rFonts w:asciiTheme="minorHAnsi" w:hAnsi="Calibri" w:cstheme="minorBidi"/>
+                                  <w:color w:val="000000" w:themeColor="text1"/>
+                                  <w:kern w:val="24"/>
+                                </w:rPr>
+                                <w:t>0,05</w:t>
+                              </w:r>
+                            </w:p>
+                          </w:txbxContent>
+                        </wps:txbx>
+                        <wps:bodyPr wrap="none" rtlCol="0"/>
+                      </wps:wsp>
+                      <wps:wsp>
+                        <wps:cNvPr id="23" name="ZoneTexte 1"/>
+                        <wps:cNvSpPr txBox="1"/>
+                        <wps:spPr>
+                          <a:xfrm>
+                            <a:off x="140759" y="325305"/>
+                            <a:ext cx="704621" cy="304815"/>
+                          </a:xfrm>
+                          <a:prstGeom prst="rect">
+                            <a:avLst/>
+                          </a:prstGeom>
+                          <a:ln>
+                            <a:noFill/>
+                          </a:ln>
+                        </wps:spPr>
+                        <wps:txbx>
+                          <w:txbxContent>
+                            <w:p>
+                              <w:pPr>
+                                <w:pStyle w:val="NormalWeb"/>
+                                <w:spacing w:before="0" w:beforeAutospacing="0" w:after="0" w:afterAutospacing="0"/>
+                                <w:rPr>
+                                  <w:b/>
+                                  <w:bCs/>
+                                </w:rPr>
+                              </w:pPr>
+                              <w:r>
+                                <w:rPr>
+                                  <w:rFonts w:asciiTheme="minorHAnsi" w:hAnsi="Calibri" w:cstheme="minorBidi"/>
+                                  <w:b/>
+                                  <w:bCs/>
+                                  <w:color w:val="000000" w:themeColor="text1"/>
+                                  <w:kern w:val="24"/>
+                                </w:rPr>
+                                <w:t>P&lt;</w:t>
+                              </w:r>
+                              <w:r>
+                                <w:rPr>
+                                  <w:rFonts w:asciiTheme="minorHAnsi" w:hAnsi="Calibri" w:cstheme="minorBidi"/>
+                                  <w:b/>
+                                  <w:bCs/>
+                                  <w:color w:val="000000" w:themeColor="text1"/>
+                                  <w:kern w:val="24"/>
+                                </w:rPr>
+                                <w:t>0,05</w:t>
+                              </w:r>
+                              <w:r>
+                                <w:rPr>
+                                  <w:rFonts w:asciiTheme="minorHAnsi" w:hAnsi="Calibri" w:cstheme="minorBidi"/>
+                                  <w:b/>
+                                  <w:bCs/>
+                                  <w:color w:val="000000" w:themeColor="text1"/>
+                                  <w:kern w:val="24"/>
+                                </w:rPr>
+                                <w:t>*</w:t>
+                              </w:r>
+                            </w:p>
+                          </w:txbxContent>
+                        </wps:txbx>
+                        <wps:bodyPr wrap="none" rtlCol="0"/>
+                      </wps:wsp>
+                      <wps:wsp>
+                        <wps:cNvPr id="24" name="ZoneTexte 1"/>
+                        <wps:cNvSpPr txBox="1"/>
+                        <wps:spPr>
+                          <a:xfrm>
+                            <a:off x="559262" y="0"/>
+                            <a:ext cx="623218" cy="300366"/>
+                          </a:xfrm>
+                          <a:prstGeom prst="rect">
+                            <a:avLst/>
+                          </a:prstGeom>
+                          <a:ln>
+                            <a:noFill/>
+                          </a:ln>
+                        </wps:spPr>
+                        <wps:txbx>
+                          <w:txbxContent>
+                            <w:p>
+                              <w:pPr>
+                                <w:pStyle w:val="NormalWeb"/>
+                                <w:spacing w:before="0" w:beforeAutospacing="0" w:after="0" w:afterAutospacing="0"/>
+                              </w:pPr>
+                              <w:r>
+                                <w:rPr>
+                                  <w:rFonts w:asciiTheme="minorHAnsi" w:hAnsi="Calibri" w:cstheme="minorBidi"/>
+                                  <w:color w:val="000000" w:themeColor="text1"/>
+                                  <w:kern w:val="24"/>
+                                </w:rPr>
+                                <w:t>P&gt;0,05</w:t>
+                              </w:r>
+                            </w:p>
+                          </w:txbxContent>
+                        </wps:txbx>
+                        <wps:bodyPr wrap="none" rtlCol="0"/>
+                      </wps:wsp>
+                    </wpg:wgp>
+                  </a:graphicData>
+                </a:graphic>
+                <wp14:sizeRelH relativeFrom="margin">
+                  <wp14:pctWidth>0</wp14:pctWidth>
+                </wp14:sizeRelH>
+                <wp14:sizeRelV relativeFrom="margin">
+                  <wp14:pctHeight>0</wp14:pctHeight>
+                </wp14:sizeRelV>
+              </wp:anchor>
+            </w:drawing>
+          </mc:Choice>
+          <mc:Fallback>
+            <w:pict>
+              <v:group id="Groupe 6" o:spid="_x0000_s1026" style="position:absolute;left:0;text-align:left;margin-left:135.95pt;margin-top:52.25pt;width:145.15pt;height:79.35pt;z-index:251661312;mso-width-relative:margin;mso-height-relative:margin" coordsize="18902,11769" o:gfxdata="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">
+                <v:group id="Groupe 8" o:spid="_x0000_s1027" style="position:absolute;top:6209;width:8640;height:5560" coordorigin=",6209" coordsize="8640,5040" o:gfxdata="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">
+                  <v:line id="Connecteur droit 9" o:spid="_x0000_s1028" style="position:absolute;flip:y;visibility:visible;mso-wrap-style:square" from="0,6209" to="0,11250" o:connectortype="straight" o:gfxdata="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" strokecolor="black [3213]" strokeweight="1pt"/>
+                  <v:line id="Connecteur droit 10" o:spid="_x0000_s1029" style="position:absolute;flip:y;visibility:visible;mso-wrap-style:square" from="8640,6209" to="8640,7289" o:connectortype="straight" o:gfxdata="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" strokecolor="black [3213]" strokeweight="1pt"/>
+                  <v:line id="Connecteur droit 11" o:spid="_x0000_s1030" style="position:absolute;visibility:visible;mso-wrap-style:square" from="0,6209" to="8640,6209" o:connectortype="straight" o:gfxdata="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" strokecolor="black [3213]" strokeweight="1pt"/>
+                </v:group>
+                <v:group id="Groupe 12" o:spid="_x0000_s1031" style="position:absolute;left:10261;top:6209;width:8641;height:3872" coordorigin="13681,6209" coordsize="8640,2520" o:gfxdata="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">
+                  <v:line id="Connecteur droit 15" o:spid="_x0000_s1032" style="position:absolute;flip:y;visibility:visible;mso-wrap-style:square" from="13681,6209" to="13681,7289" o:connectortype="straight" o:gfxdata="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" strokecolor="black [3213]" strokeweight="1pt"/>
+                  <v:line id="Connecteur droit 16" o:spid="_x0000_s1033" style="position:absolute;flip:y;visibility:visible;mso-wrap-style:square" from="22322,6209" to="22322,8730" o:connectortype="straight" o:gfxdata="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" strokecolor="black [3213]" strokeweight="1pt"/>
+                  <v:line id="Connecteur droit 17" o:spid="_x0000_s1034" style="position:absolute;visibility:visible;mso-wrap-style:square" from="13681,6209" to="22322,6209" o:connectortype="straight" o:gfxdata="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" strokecolor="black [3213]" strokeweight="1pt"/>
+                </v:group>
+                <v:group id="Groupe 18" o:spid="_x0000_s1035" style="position:absolute;top:3004;width:16561;height:1316" coordorigin=",3004" coordsize="16561,1080" o:gfxdata="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">
+                  <v:line id="Connecteur droit 19" o:spid="_x0000_s1036" style="position:absolute;flip:y;visibility:visible;mso-wrap-style:square" from="0,3004" to="0,4084" o:connectortype="straight" o:gfxdata="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" strokecolor="black [3213]" strokeweight="1pt"/>
+                  <v:line id="Connecteur droit 20" o:spid="_x0000_s1037" style="position:absolute;flip:y;visibility:visible;mso-wrap-style:square" from="16561,3004" to="16561,4084" o:connectortype="straight" o:gfxdata="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" strokecolor="black [3213]" strokeweight="1pt"/>
+                  <v:line id="Connecteur droit 21" o:spid="_x0000_s1038" style="position:absolute;visibility:visible;mso-wrap-style:square" from="0,3004" to="16561,3004" o:connectortype="straight" o:gfxdata="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" strokecolor="black [3213]" strokeweight="1pt"/>
+                </v:group>
+                <v:shapetype id="_x0000_t202" coordsize="21600,21600" o:spt="202" path="m,l,21600r21600,l21600,xe">
+                  <v:stroke joinstyle="miter"/>
+                  <v:path gradientshapeok="t" o:connecttype="rect"/>
+                </v:shapetype>
+                <v:shape id="ZoneTexte 1" o:spid="_x0000_s1039" type="#_x0000_t202" style="position:absolute;left:11784;top:3819;width:6232;height:3582;visibility:visible;mso-wrap-style:none;v-text-anchor:top" o:gfxdata="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" filled="f" stroked="f">
+                  <v:textbox>
+                    <w:txbxContent>
+                      <w:p>
+                        <w:pPr>
+                          <w:pStyle w:val="NormalWeb"/>
+                          <w:spacing w:before="0" w:beforeAutospacing="0" w:after="0" w:afterAutospacing="0"/>
+                        </w:pPr>
+                        <w:r>
+                          <w:rPr>
+                            <w:rFonts w:asciiTheme="minorHAnsi" w:hAnsi="Calibri" w:cstheme="minorBidi"/>
+                            <w:color w:val="000000" w:themeColor="text1"/>
+                            <w:kern w:val="24"/>
+                          </w:rPr>
+                          <w:t>P&gt;</w:t>
+                        </w:r>
+                        <w:r>
+                          <w:rPr>
+                            <w:rFonts w:asciiTheme="minorHAnsi" w:hAnsi="Calibri" w:cstheme="minorBidi"/>
+                            <w:color w:val="000000" w:themeColor="text1"/>
+                            <w:kern w:val="24"/>
+                          </w:rPr>
+                          <w:t>0,05</w:t>
+                        </w:r>
+                      </w:p>
+                    </w:txbxContent>
+                  </v:textbox>
+                </v:shape>
+                <v:shape id="ZoneTexte 1" o:spid="_x0000_s1040" type="#_x0000_t202" style="position:absolute;left:1407;top:3253;width:7046;height:3048;visibility:visible;mso-wrap-style:none;v-text-anchor:top" o:gfxdata="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" filled="f" stroked="f">
+                  <v:textbox>
+                    <w:txbxContent>
+                      <w:p>
+                        <w:pPr>
+                          <w:pStyle w:val="NormalWeb"/>
+                          <w:spacing w:before="0" w:beforeAutospacing="0" w:after="0" w:afterAutospacing="0"/>
+                          <w:rPr>
+                            <w:b/>
+                            <w:bCs/>
+                          </w:rPr>
+                        </w:pPr>
+                        <w:r>
+                          <w:rPr>
+                            <w:rFonts w:asciiTheme="minorHAnsi" w:hAnsi="Calibri" w:cstheme="minorBidi"/>
+                            <w:b/>
+                            <w:bCs/>
+                            <w:color w:val="000000" w:themeColor="text1"/>
+                            <w:kern w:val="24"/>
+                          </w:rPr>
+                          <w:t>P&lt;</w:t>
+                        </w:r>
+                        <w:r>
+                          <w:rPr>
+                            <w:rFonts w:asciiTheme="minorHAnsi" w:hAnsi="Calibri" w:cstheme="minorBidi"/>
+                            <w:b/>
+                            <w:bCs/>
+                            <w:color w:val="000000" w:themeColor="text1"/>
+                            <w:kern w:val="24"/>
+                          </w:rPr>
+                          <w:t>0,05</w:t>
+                        </w:r>
+                        <w:r>
+                          <w:rPr>
+                            <w:rFonts w:asciiTheme="minorHAnsi" w:hAnsi="Calibri" w:cstheme="minorBidi"/>
+                            <w:b/>
+                            <w:bCs/>
+                            <w:color w:val="000000" w:themeColor="text1"/>
+                            <w:kern w:val="24"/>
+                          </w:rPr>
+                          <w:t>*</w:t>
+                        </w:r>
+                      </w:p>
+                    </w:txbxContent>
+                  </v:textbox>
+                </v:shape>
+                <v:shape id="ZoneTexte 1" o:spid="_x0000_s1041" type="#_x0000_t202" style="position:absolute;left:5592;width:6232;height:3003;visibility:visible;mso-wrap-style:none;v-text-anchor:top" o:gfxdata="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" filled="f" stroked="f">
+                  <v:textbox>
+                    <w:txbxContent>
+                      <w:p>
+                        <w:pPr>
+                          <w:pStyle w:val="NormalWeb"/>
+                          <w:spacing w:before="0" w:beforeAutospacing="0" w:after="0" w:afterAutospacing="0"/>
+                        </w:pPr>
+                        <w:r>
+                          <w:rPr>
+                            <w:rFonts w:asciiTheme="minorHAnsi" w:hAnsi="Calibri" w:cstheme="minorBidi"/>
+                            <w:color w:val="000000" w:themeColor="text1"/>
+                            <w:kern w:val="24"/>
+                          </w:rPr>
+                          <w:t>P&gt;0,05</w:t>
+                        </w:r>
+                      </w:p>
+                    </w:txbxContent>
+                  </v:textbox>
+                </v:shape>
+              </v:group>
+            </w:pict>
+          </mc:Fallback>
+        </mc:AlternateContent>
+      </w:r>
+      <w:r>
         <w:rPr>
           <w:noProof/>
           <w:lang w:eastAsia="fr-FR"/>
         </w:rPr>
         <w:drawing>
-          <wp:anchor distT="0" distB="0" distL="114300" distR="114300" simplePos="0" relativeHeight="251659264" behindDoc="0" locked="0" layoutInCell="1" allowOverlap="1" wp14:anchorId="2EAD0D08" wp14:editId="3FD9AA06">
+          <wp:anchor distT="0" distB="0" distL="114300" distR="114300" simplePos="0" relativeHeight="251659264" behindDoc="0" locked="0" layoutInCell="1" allowOverlap="1" wp14:anchorId="1F2F6135" wp14:editId="77B1040B">
             <wp:simplePos x="0" y="0"/>
             <wp:positionH relativeFrom="column">
               <wp:posOffset>588645</wp:posOffset>
             </wp:positionH>
             <wp:positionV relativeFrom="paragraph">
-              <wp:posOffset>302895</wp:posOffset>
+              <wp:posOffset>307340</wp:posOffset>
             </wp:positionV>
-            <wp:extent cx="4572000" cy="2743200"/>
-            <wp:effectExtent l="0" t="0" r="19050" b="19050"/>
+            <wp:extent cx="4635500" cy="3242310"/>
+            <wp:effectExtent l="0" t="0" r="12700" b="15240"/>
             <wp:wrapTopAndBottom/>
             <wp:docPr id="2" name="Graphique 2"/>
             <wp:cNvGraphicFramePr/>
@@ -672,23 +1355,33 @@
       <w:pPr>
         <w:jc w:val="center"/>
         <w:rPr>
-          <w:lang w:val="en-US"/>
-        </w:rPr>
-      </w:pPr>
-      <w:r>
-        <w:rPr>
           <w:b/>
           <w:bCs/>
           <w:lang w:val="en-US"/>
         </w:rPr>
-        <w:t>Figure 2</w:t>
-      </w:r>
+      </w:pPr>
+    </w:p>
+    <w:p>
+      <w:pPr>
+        <w:jc w:val="center"/>
+        <w:rPr>
+          <w:lang w:val="en-US"/>
+        </w:rPr>
+      </w:pPr>
       <w:r>
         <w:rPr>
           <w:b/>
           <w:bCs/>
           <w:lang w:val="en-US"/>
         </w:rPr>
+        <w:t>Figure 2</w:t>
+      </w:r>
+      <w:r>
+        <w:rPr>
+          <w:b/>
+          <w:bCs/>
+          <w:lang w:val="en-US"/>
+        </w:rPr>
         <w:t xml:space="preserve">: </w:t>
       </w:r>
       <w:r>
@@ -717,6 +1410,7 @@
         <w:rPr>
           <w:lang w:val="en-US"/>
         </w:rPr>
+        <w:lastRenderedPageBreak/>
         <w:t xml:space="preserve">H2: </w:t>
       </w:r>
     </w:p>
@@ -730,25 +1424,7 @@
         <w:rPr>
           <w:lang w:val="en-US"/>
         </w:rPr>
-        <w:t xml:space="preserve">The same phenomenon was observed for the second hypothesis. Dominant agent was perceived as adapting his proposals to the submissive agent </w:t>
-      </w:r>
-      <w:r>
-        <w:rPr>
-          <w:lang w:val="en-US"/>
-        </w:rPr>
-        <w:t>statements</w:t>
-      </w:r>
-      <w:r>
-        <w:rPr>
-          <w:lang w:val="en-US"/>
-        </w:rPr>
-        <w:t xml:space="preserve"> (see figure 4)</w:t>
-      </w:r>
-      <w:r>
-        <w:rPr>
-          <w:lang w:val="en-US"/>
-        </w:rPr>
-        <w:t>.</w:t>
+        <w:t>No significant results were obtained for the second hypothesis. However, I analyzed the results in terms of means and standard deviation in order to understand participant’s answers.</w:t>
       </w:r>
     </w:p>
     <w:p>
@@ -761,32 +1437,112 @@
         <w:rPr>
           <w:lang w:val="en-US"/>
         </w:rPr>
+        <w:t>The same phenomenon was obser</w:t>
+      </w:r>
+      <w:r>
+        <w:rPr>
+          <w:lang w:val="en-US"/>
+        </w:rPr>
+        <w:t>ved for the second hypothesis. In average d</w:t>
+      </w:r>
+      <w:r>
+        <w:rPr>
+          <w:lang w:val="en-US"/>
+        </w:rPr>
+        <w:t xml:space="preserve">ominant agent was perceived as </w:t>
+      </w:r>
+      <w:r>
+        <w:rPr>
+          <w:lang w:val="en-US"/>
+        </w:rPr>
+        <w:t xml:space="preserve">more flexible than the submissive agent </w:t>
+      </w:r>
+      <w:r>
+        <w:rPr>
+          <w:i/>
+          <w:iCs/>
+          <w:lang w:val="en-US"/>
+        </w:rPr>
+        <w:t>(see figure 4)</w:t>
+      </w:r>
+      <w:r>
+        <w:rPr>
+          <w:i/>
+          <w:iCs/>
+          <w:lang w:val="en-US"/>
+        </w:rPr>
+        <w:t>.</w:t>
+      </w:r>
+      <w:r>
+        <w:rPr>
+          <w:lang w:val="en-US"/>
+        </w:rPr>
+        <w:t xml:space="preserve"> They consider that the dominant agent adapts</w:t>
+      </w:r>
+      <w:r>
+        <w:rPr>
+          <w:lang w:val="en-US"/>
+        </w:rPr>
+        <w:t xml:space="preserve"> his proposals to the submissive agent </w:t>
+      </w:r>
+      <w:r>
+        <w:rPr>
+          <w:lang w:val="en-US"/>
+        </w:rPr>
+        <w:t>statements</w:t>
+      </w:r>
+      <w:r>
+        <w:rPr>
+          <w:lang w:val="en-US"/>
+        </w:rPr>
+        <w:t>.</w:t>
+      </w:r>
+    </w:p>
+    <w:p>
+      <w:pPr>
+        <w:rPr>
+          <w:lang w:val="en-US"/>
+        </w:rPr>
+      </w:pPr>
+      <w:r>
+        <w:rPr>
+          <w:lang w:val="en-US"/>
+        </w:rPr>
         <w:t xml:space="preserve"> Only 30 % of participants agree that the dominant agent was inflexible</w:t>
       </w:r>
       <w:r>
         <w:rPr>
           <w:lang w:val="en-US"/>
         </w:rPr>
-        <w:t>. In the contrary submissive agent was perceived as more inflexible (see figure 3)</w:t>
-      </w:r>
-      <w:r>
-        <w:rPr>
-          <w:lang w:val="en-US"/>
-        </w:rPr>
-        <w:t>, because he was stating criteria that he doesn’t like during the dialogue.</w:t>
-      </w:r>
-      <w:r>
-        <w:rPr>
-          <w:lang w:val="en-US"/>
-        </w:rPr>
-        <w:t xml:space="preserve"> The good news is that the responses are in </w:t>
-      </w:r>
-      <w:r>
-        <w:rPr>
-          <w:lang w:val="en-US"/>
-        </w:rPr>
-        <w:lastRenderedPageBreak/>
-        <w:t xml:space="preserve">average </w:t>
+        <w:t xml:space="preserve">. In the contrary submissive agent was perceived as more inflexible </w:t>
+      </w:r>
+      <w:r>
+        <w:rPr>
+          <w:i/>
+          <w:iCs/>
+          <w:lang w:val="en-US"/>
+        </w:rPr>
+        <w:t>(see figure 3)</w:t>
+      </w:r>
+      <w:r>
+        <w:rPr>
+          <w:i/>
+          <w:iCs/>
+          <w:lang w:val="en-US"/>
+        </w:rPr>
+        <w:t>,</w:t>
+      </w:r>
+      <w:r>
+        <w:rPr>
+          <w:lang w:val="en-US"/>
+        </w:rPr>
+        <w:t xml:space="preserve"> because he was stating criteria that he doesn’t like during the dialogue.</w:t>
+      </w:r>
+      <w:r>
+        <w:rPr>
+          <w:lang w:val="en-US"/>
+        </w:rPr>
+        <w:t xml:space="preserve"> The good news is that the responses are in average </w:t>
       </w:r>
       <w:r>
         <w:rPr>
@@ -892,6 +1648,7 @@
           <w:noProof/>
           <w:lang w:eastAsia="fr-FR"/>
         </w:rPr>
+        <w:lastRenderedPageBreak/>
         <w:drawing>
           <wp:inline distT="0" distB="0" distL="0" distR="0">
             <wp:extent cx="4572000" cy="2743200"/>
@@ -977,74 +1734,56 @@
         <w:rPr>
           <w:lang w:val="en-US"/>
         </w:rPr>
-        <w:t>The third hypothesis is confirmed. The dominant agent is perceived as leading the dialogue by all the participants, while they disagree that the submissive agent is leading the dialogue.</w:t>
-      </w:r>
-      <w:r>
-        <w:rPr>
-          <w:lang w:val="en-US"/>
-        </w:rPr>
-        <w:t xml:space="preserve"> However, participants also consider that the dominant agent is more guided in the dialogue </w:t>
-      </w:r>
-      <w:r>
-        <w:rPr>
-          <w:lang w:val="en-US"/>
-        </w:rPr>
-        <w:lastRenderedPageBreak/>
-        <w:t>than the submissive agent. It maybe reflects the fact that the submissive agent expresses more his preferences than the dominant agent.</w:t>
-      </w:r>
-      <w:r>
-        <w:rPr>
-          <w:lang w:val="en-US"/>
-        </w:rPr>
-        <w:t xml:space="preserve"> </w:t>
+        <w:t>The third hypothesis is confirmed</w:t>
+      </w:r>
+      <w:r>
+        <w:rPr>
+          <w:lang w:val="en-US"/>
+        </w:rPr>
+        <w:t xml:space="preserve"> for two sub-hypotheses of three</w:t>
+      </w:r>
+      <w:r>
+        <w:rPr>
+          <w:lang w:val="en-US"/>
+        </w:rPr>
+        <w:t xml:space="preserve">. </w:t>
+      </w:r>
+      <w:r>
+        <w:rPr>
+          <w:lang w:val="en-US"/>
+        </w:rPr>
+        <w:t xml:space="preserve">(H3.a) Dominant agent is perceived as more dominant that the submissive agent. (H3.b) Peer agent is perceived as more leading the dialogue than the submissive agent. However, there is no significant difference between the dominant and peer agent. </w:t>
       </w:r>
     </w:p>
     <w:p>
       <w:pPr>
-        <w:ind w:firstLine="708"/>
-        <w:rPr>
-          <w:lang w:val="en-US"/>
-        </w:rPr>
-      </w:pPr>
-      <w:bookmarkStart w:id="0" w:name="_GoBack"/>
-      <w:bookmarkEnd w:id="0"/>
-      <w:r>
-        <w:rPr>
-          <w:lang w:val="en-US"/>
-        </w:rPr>
-        <w:t>The error bar of peer agent in figure 5 goes from (2 to 5). I decided to split the take look to participants ans</w:t>
-      </w:r>
-      <w:r>
-        <w:rPr>
-          <w:lang w:val="en-US"/>
-        </w:rPr>
-        <w:t xml:space="preserve">wer for both agent 1 and agent2. The results are depicted in figure 7. Indeed, participants agree that agent </w:t>
-      </w:r>
-      <w:proofErr w:type="gramStart"/>
-      <w:r>
-        <w:rPr>
-          <w:lang w:val="en-US"/>
-        </w:rPr>
-        <w:t>A</w:t>
-      </w:r>
-      <w:proofErr w:type="gramEnd"/>
-      <w:r>
-        <w:rPr>
-          <w:lang w:val="en-US"/>
-        </w:rPr>
-        <w:t xml:space="preserve"> leads the dialogue and agent B is being guided in the dialogue. I have to admit that for now I don’t explain why agent A was perceived as a leader</w:t>
-      </w:r>
-      <w:r>
-        <w:rPr>
-          <w:lang w:val="en-US"/>
-        </w:rPr>
-        <w:t xml:space="preserve"> (maybe he’s the one that opens the negotiation).</w:t>
-      </w:r>
-      <w:r>
-        <w:rPr>
-          <w:lang w:val="en-US"/>
-        </w:rPr>
-        <w:t xml:space="preserve"> In terms of utterance choice they are having practically the same behavior.</w:t>
+        <w:rPr>
+          <w:lang w:val="en-US"/>
+        </w:rPr>
+      </w:pPr>
+      <w:r>
+        <w:rPr>
+          <w:lang w:val="en-US"/>
+        </w:rPr>
+        <w:t>Following the results in terms of mean and standard deviation: the</w:t>
+      </w:r>
+      <w:r>
+        <w:rPr>
+          <w:lang w:val="en-US"/>
+        </w:rPr>
+        <w:t xml:space="preserve"> dominant agent is perceived as leading the dialogue by all the participants, while they disagree that the submissive agent is leading the dialogue.</w:t>
+      </w:r>
+      <w:r>
+        <w:rPr>
+          <w:lang w:val="en-US"/>
+        </w:rPr>
+        <w:t xml:space="preserve"> However, participants also consider that the dominant agent is more guided in the dialogue than the submissive agent. It maybe reflects the fact that the submissive agent expresses more his preferences than the dominant agent.</w:t>
+      </w:r>
+      <w:r>
+        <w:rPr>
+          <w:lang w:val="en-US"/>
+        </w:rPr>
+        <w:t xml:space="preserve"> </w:t>
       </w:r>
     </w:p>
     <w:p>
@@ -1053,21 +1792,750 @@
           <w:lang w:val="en-US"/>
         </w:rPr>
       </w:pPr>
+      <w:r>
+        <w:rPr>
+          <w:lang w:val="en-US"/>
+        </w:rPr>
+        <w:t>The error bar of peer agent in figure 5 goes from (2 to 5). I decided to split the take look to participants ans</w:t>
+      </w:r>
+      <w:r>
+        <w:rPr>
+          <w:lang w:val="en-US"/>
+        </w:rPr>
+        <w:t xml:space="preserve">wer for both agent 1 and agent2. The results are depicted in figure 7. Indeed, participants agree that agent </w:t>
+      </w:r>
+      <w:proofErr w:type="gramStart"/>
+      <w:r>
+        <w:rPr>
+          <w:lang w:val="en-US"/>
+        </w:rPr>
+        <w:t>A</w:t>
+      </w:r>
+      <w:proofErr w:type="gramEnd"/>
+      <w:r>
+        <w:rPr>
+          <w:lang w:val="en-US"/>
+        </w:rPr>
+        <w:t xml:space="preserve"> leads the dialogue and agent B is being guided in the dialogue. I have to admit that for now I don’t explain why agent A was perceived as a leader</w:t>
+      </w:r>
+      <w:r>
+        <w:rPr>
+          <w:lang w:val="en-US"/>
+        </w:rPr>
+        <w:t xml:space="preserve"> (maybe he’s the one that opens the negotiation).</w:t>
+      </w:r>
+      <w:r>
+        <w:rPr>
+          <w:lang w:val="en-US"/>
+        </w:rPr>
+        <w:t xml:space="preserve"> In terms of utterance choice they are having practically the same behavior.</w:t>
+      </w:r>
     </w:p>
     <w:p>
       <w:pPr>
+        <w:rPr>
+          <w:lang w:val="en-US"/>
+        </w:rPr>
+      </w:pPr>
+    </w:p>
+    <w:p>
+      <w:pPr>
         <w:jc w:val="center"/>
         <w:rPr>
           <w:lang w:val="en-US"/>
         </w:rPr>
       </w:pPr>
+      <w:r>
+        <w:lastRenderedPageBreak/>
+        <mc:AlternateContent>
+          <mc:Choice Requires="wps">
+            <w:drawing>
+              <wp:anchor distT="0" distB="0" distL="114300" distR="114300" simplePos="0" relativeHeight="251665408" behindDoc="0" locked="0" layoutInCell="1" allowOverlap="1" wp14:anchorId="385141BC" wp14:editId="20539739">
+                <wp:simplePos x="0" y="0"/>
+                <wp:positionH relativeFrom="column">
+                  <wp:posOffset>1800860</wp:posOffset>
+                </wp:positionH>
+                <wp:positionV relativeFrom="paragraph">
+                  <wp:posOffset>711362</wp:posOffset>
+                </wp:positionV>
+                <wp:extent cx="915670" cy="276860"/>
+                <wp:effectExtent l="0" t="0" r="0" b="0"/>
+                <wp:wrapNone/>
+                <wp:docPr id="39" name="ZoneTexte 35"/>
+                <wp:cNvGraphicFramePr/>
+                <a:graphic xmlns:a="http://schemas.openxmlformats.org/drawingml/2006/main">
+                  <a:graphicData uri="http://schemas.microsoft.com/office/word/2010/wordprocessingShape">
+                    <wps:wsp>
+                      <wps:cNvSpPr txBox="1"/>
+                      <wps:spPr>
+                        <a:xfrm>
+                          <a:off x="0" y="0"/>
+                          <a:ext cx="915670" cy="276860"/>
+                        </a:xfrm>
+                        <a:prstGeom prst="rect">
+                          <a:avLst/>
+                        </a:prstGeom>
+                        <a:noFill/>
+                      </wps:spPr>
+                      <wps:txbx>
+                        <w:txbxContent>
+                          <w:p>
+                            <w:pPr>
+                              <w:pStyle w:val="NormalWeb"/>
+                              <w:spacing w:before="0" w:beforeAutospacing="0" w:after="0" w:afterAutospacing="0"/>
+                            </w:pPr>
+                            <w:r>
+                              <w:rPr>
+                                <w:rFonts w:asciiTheme="minorHAnsi" w:hAnsi="Calibri" w:cstheme="minorBidi"/>
+                                <w:color w:val="000000" w:themeColor="text1"/>
+                                <w:kern w:val="24"/>
+                              </w:rPr>
+                              <w:t>P&gt;0.05</w:t>
+                            </w:r>
+                          </w:p>
+                        </w:txbxContent>
+                      </wps:txbx>
+                      <wps:bodyPr wrap="square" rtlCol="0">
+                        <a:spAutoFit/>
+                      </wps:bodyPr>
+                    </wps:wsp>
+                  </a:graphicData>
+                </a:graphic>
+                <wp14:sizeRelH relativeFrom="margin">
+                  <wp14:pctWidth>0</wp14:pctWidth>
+                </wp14:sizeRelH>
+              </wp:anchor>
+            </w:drawing>
+          </mc:Choice>
+          <mc:Fallback>
+            <w:pict>
+              <v:shape id="ZoneTexte 35" o:spid="_x0000_s1042" type="#_x0000_t202" style="position:absolute;left:0;text-align:left;margin-left:141.8pt;margin-top:56pt;width:72.1pt;height:21.8pt;z-index:251665408;visibility:visible;mso-wrap-style:square;mso-width-percent:0;mso-wrap-distance-left:9pt;mso-wrap-distance-top:0;mso-wrap-distance-right:9pt;mso-wrap-distance-bottom:0;mso-position-horizontal:absolute;mso-position-horizontal-relative:text;mso-position-vertical:absolute;mso-position-vertical-relative:text;mso-width-percent:0;mso-width-relative:margin;v-text-anchor:top" o:gfxdata="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" filled="f" stroked="f">
+                <v:textbox style="mso-fit-shape-to-text:t">
+                  <w:txbxContent>
+                    <w:p>
+                      <w:pPr>
+                        <w:pStyle w:val="NormalWeb"/>
+                        <w:spacing w:before="0" w:beforeAutospacing="0" w:after="0" w:afterAutospacing="0"/>
+                      </w:pPr>
+                      <w:r>
+                        <w:rPr>
+                          <w:rFonts w:asciiTheme="minorHAnsi" w:hAnsi="Calibri" w:cstheme="minorBidi"/>
+                          <w:color w:val="000000" w:themeColor="text1"/>
+                          <w:kern w:val="24"/>
+                        </w:rPr>
+                        <w:t>P&gt;0.05</w:t>
+                      </w:r>
+                    </w:p>
+                  </w:txbxContent>
+                </v:textbox>
+              </v:shape>
+            </w:pict>
+          </mc:Fallback>
+        </mc:AlternateContent>
+      </w:r>
+      <w:r>
+        <mc:AlternateContent>
+          <mc:Choice Requires="wps">
+            <w:drawing>
+              <wp:anchor distT="0" distB="0" distL="114300" distR="114300" simplePos="0" relativeHeight="251664384" behindDoc="0" locked="0" layoutInCell="1" allowOverlap="1" wp14:anchorId="351648EE" wp14:editId="32F8A256">
+                <wp:simplePos x="0" y="0"/>
+                <wp:positionH relativeFrom="column">
+                  <wp:posOffset>2874645</wp:posOffset>
+                </wp:positionH>
+                <wp:positionV relativeFrom="paragraph">
+                  <wp:posOffset>722157</wp:posOffset>
+                </wp:positionV>
+                <wp:extent cx="915670" cy="276860"/>
+                <wp:effectExtent l="0" t="0" r="0" b="0"/>
+                <wp:wrapNone/>
+                <wp:docPr id="38" name="ZoneTexte 34"/>
+                <wp:cNvGraphicFramePr/>
+                <a:graphic xmlns:a="http://schemas.openxmlformats.org/drawingml/2006/main">
+                  <a:graphicData uri="http://schemas.microsoft.com/office/word/2010/wordprocessingShape">
+                    <wps:wsp>
+                      <wps:cNvSpPr txBox="1"/>
+                      <wps:spPr>
+                        <a:xfrm>
+                          <a:off x="0" y="0"/>
+                          <a:ext cx="915670" cy="276860"/>
+                        </a:xfrm>
+                        <a:prstGeom prst="rect">
+                          <a:avLst/>
+                        </a:prstGeom>
+                        <a:noFill/>
+                      </wps:spPr>
+                      <wps:txbx>
+                        <w:txbxContent>
+                          <w:p>
+                            <w:pPr>
+                              <w:pStyle w:val="NormalWeb"/>
+                              <w:spacing w:before="0" w:beforeAutospacing="0" w:after="0" w:afterAutospacing="0"/>
+                            </w:pPr>
+                            <w:r>
+                              <w:rPr>
+                                <w:rFonts w:asciiTheme="minorHAnsi" w:hAnsi="Calibri" w:cstheme="minorBidi"/>
+                                <w:b/>
+                                <w:bCs/>
+                                <w:color w:val="000000" w:themeColor="text1"/>
+                                <w:kern w:val="24"/>
+                              </w:rPr>
+                              <w:t>P&lt;0,05</w:t>
+                            </w:r>
+                            <w:r>
+                              <w:rPr>
+                                <w:rFonts w:asciiTheme="minorHAnsi" w:hAnsi="Calibri" w:cstheme="minorBidi"/>
+                                <w:b/>
+                                <w:bCs/>
+                                <w:color w:val="000000" w:themeColor="text1"/>
+                                <w:kern w:val="24"/>
+                              </w:rPr>
+                              <w:t>*</w:t>
+                            </w:r>
+                          </w:p>
+                        </w:txbxContent>
+                      </wps:txbx>
+                      <wps:bodyPr wrap="square" rtlCol="0">
+                        <a:spAutoFit/>
+                      </wps:bodyPr>
+                    </wps:wsp>
+                  </a:graphicData>
+                </a:graphic>
+                <wp14:sizeRelH relativeFrom="margin">
+                  <wp14:pctWidth>0</wp14:pctWidth>
+                </wp14:sizeRelH>
+              </wp:anchor>
+            </w:drawing>
+          </mc:Choice>
+          <mc:Fallback>
+            <w:pict>
+              <v:shape id="ZoneTexte 34" o:spid="_x0000_s1043" type="#_x0000_t202" style="position:absolute;left:0;text-align:left;margin-left:226.35pt;margin-top:56.85pt;width:72.1pt;height:21.8pt;z-index:251664384;visibility:visible;mso-wrap-style:square;mso-width-percent:0;mso-wrap-distance-left:9pt;mso-wrap-distance-top:0;mso-wrap-distance-right:9pt;mso-wrap-distance-bottom:0;mso-position-horizontal:absolute;mso-position-horizontal-relative:text;mso-position-vertical:absolute;mso-position-vertical-relative:text;mso-width-percent:0;mso-width-relative:margin;v-text-anchor:top" o:gfxdata="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" filled="f" stroked="f">
+                <v:textbox style="mso-fit-shape-to-text:t">
+                  <w:txbxContent>
+                    <w:p>
+                      <w:pPr>
+                        <w:pStyle w:val="NormalWeb"/>
+                        <w:spacing w:before="0" w:beforeAutospacing="0" w:after="0" w:afterAutospacing="0"/>
+                      </w:pPr>
+                      <w:r>
+                        <w:rPr>
+                          <w:rFonts w:asciiTheme="minorHAnsi" w:hAnsi="Calibri" w:cstheme="minorBidi"/>
+                          <w:b/>
+                          <w:bCs/>
+                          <w:color w:val="000000" w:themeColor="text1"/>
+                          <w:kern w:val="24"/>
+                        </w:rPr>
+                        <w:t>P&lt;0,05</w:t>
+                      </w:r>
+                      <w:r>
+                        <w:rPr>
+                          <w:rFonts w:asciiTheme="minorHAnsi" w:hAnsi="Calibri" w:cstheme="minorBidi"/>
+                          <w:b/>
+                          <w:bCs/>
+                          <w:color w:val="000000" w:themeColor="text1"/>
+                          <w:kern w:val="24"/>
+                        </w:rPr>
+                        <w:t>*</w:t>
+                      </w:r>
+                    </w:p>
+                  </w:txbxContent>
+                </v:textbox>
+              </v:shape>
+            </w:pict>
+          </mc:Fallback>
+        </mc:AlternateContent>
+      </w:r>
+      <w:r>
+        <mc:AlternateContent>
+          <mc:Choice Requires="wpg">
+            <w:drawing>
+              <wp:anchor distT="0" distB="0" distL="114300" distR="114300" simplePos="0" relativeHeight="251663360" behindDoc="0" locked="0" layoutInCell="1" allowOverlap="1" wp14:anchorId="077888D9" wp14:editId="3626AAE0">
+                <wp:simplePos x="0" y="0"/>
+                <wp:positionH relativeFrom="column">
+                  <wp:posOffset>1386205</wp:posOffset>
+                </wp:positionH>
+                <wp:positionV relativeFrom="paragraph">
+                  <wp:posOffset>573567</wp:posOffset>
+                </wp:positionV>
+                <wp:extent cx="2679065" cy="1151890"/>
+                <wp:effectExtent l="0" t="0" r="26035" b="29210"/>
+                <wp:wrapNone/>
+                <wp:docPr id="25" name="Groupe 21"/>
+                <wp:cNvGraphicFramePr/>
+                <a:graphic xmlns:a="http://schemas.openxmlformats.org/drawingml/2006/main">
+                  <a:graphicData uri="http://schemas.microsoft.com/office/word/2010/wordprocessingGroup">
+                    <wpg:wgp>
+                      <wpg:cNvGrpSpPr/>
+                      <wpg:grpSpPr>
+                        <a:xfrm>
+                          <a:off x="0" y="0"/>
+                          <a:ext cx="2679065" cy="1151890"/>
+                          <a:chOff x="0" y="288032"/>
+                          <a:chExt cx="1800200" cy="1152128"/>
+                        </a:xfrm>
+                      </wpg:grpSpPr>
+                      <wpg:grpSp>
+                        <wpg:cNvPr id="26" name="Groupe 26"/>
+                        <wpg:cNvGrpSpPr/>
+                        <wpg:grpSpPr>
+                          <a:xfrm>
+                            <a:off x="0" y="648072"/>
+                            <a:ext cx="864096" cy="396044"/>
+                            <a:chOff x="0" y="648072"/>
+                            <a:chExt cx="864096" cy="396044"/>
+                          </a:xfrm>
+                        </wpg:grpSpPr>
+                        <wps:wsp>
+                          <wps:cNvPr id="27" name="Connecteur droit 27"/>
+                          <wps:cNvCnPr/>
+                          <wps:spPr>
+                            <a:xfrm flipV="1">
+                              <a:off x="0" y="648072"/>
+                              <a:ext cx="0" cy="396044"/>
+                            </a:xfrm>
+                            <a:prstGeom prst="line">
+                              <a:avLst/>
+                            </a:prstGeom>
+                            <a:ln w="12700">
+                              <a:solidFill>
+                                <a:schemeClr val="tx1"/>
+                              </a:solidFill>
+                            </a:ln>
+                          </wps:spPr>
+                          <wps:style>
+                            <a:lnRef idx="1">
+                              <a:schemeClr val="accent1"/>
+                            </a:lnRef>
+                            <a:fillRef idx="0">
+                              <a:schemeClr val="accent1"/>
+                            </a:fillRef>
+                            <a:effectRef idx="0">
+                              <a:schemeClr val="accent1"/>
+                            </a:effectRef>
+                            <a:fontRef idx="minor">
+                              <a:schemeClr val="tx1"/>
+                            </a:fontRef>
+                          </wps:style>
+                          <wps:bodyPr/>
+                        </wps:wsp>
+                        <wps:wsp>
+                          <wps:cNvPr id="28" name="Connecteur droit 28"/>
+                          <wps:cNvCnPr/>
+                          <wps:spPr>
+                            <a:xfrm flipV="1">
+                              <a:off x="864096" y="648072"/>
+                              <a:ext cx="0" cy="108012"/>
+                            </a:xfrm>
+                            <a:prstGeom prst="line">
+                              <a:avLst/>
+                            </a:prstGeom>
+                            <a:ln w="12700">
+                              <a:solidFill>
+                                <a:schemeClr val="tx1"/>
+                              </a:solidFill>
+                            </a:ln>
+                          </wps:spPr>
+                          <wps:style>
+                            <a:lnRef idx="1">
+                              <a:schemeClr val="accent1"/>
+                            </a:lnRef>
+                            <a:fillRef idx="0">
+                              <a:schemeClr val="accent1"/>
+                            </a:fillRef>
+                            <a:effectRef idx="0">
+                              <a:schemeClr val="accent1"/>
+                            </a:effectRef>
+                            <a:fontRef idx="minor">
+                              <a:schemeClr val="tx1"/>
+                            </a:fontRef>
+                          </wps:style>
+                          <wps:bodyPr/>
+                        </wps:wsp>
+                        <wps:wsp>
+                          <wps:cNvPr id="29" name="Connecteur droit 29"/>
+                          <wps:cNvCnPr/>
+                          <wps:spPr>
+                            <a:xfrm>
+                              <a:off x="0" y="648072"/>
+                              <a:ext cx="864096" cy="0"/>
+                            </a:xfrm>
+                            <a:prstGeom prst="line">
+                              <a:avLst/>
+                            </a:prstGeom>
+                            <a:ln w="12700">
+                              <a:solidFill>
+                                <a:schemeClr val="tx1"/>
+                              </a:solidFill>
+                            </a:ln>
+                          </wps:spPr>
+                          <wps:style>
+                            <a:lnRef idx="1">
+                              <a:schemeClr val="accent1"/>
+                            </a:lnRef>
+                            <a:fillRef idx="0">
+                              <a:schemeClr val="accent1"/>
+                            </a:fillRef>
+                            <a:effectRef idx="0">
+                              <a:schemeClr val="accent1"/>
+                            </a:effectRef>
+                            <a:fontRef idx="minor">
+                              <a:schemeClr val="tx1"/>
+                            </a:fontRef>
+                          </wps:style>
+                          <wps:bodyPr/>
+                        </wps:wsp>
+                      </wpg:grpSp>
+                      <wpg:grpSp>
+                        <wpg:cNvPr id="30" name="Groupe 30"/>
+                        <wpg:cNvGrpSpPr/>
+                        <wpg:grpSpPr>
+                          <a:xfrm>
+                            <a:off x="936104" y="648072"/>
+                            <a:ext cx="864096" cy="792088"/>
+                            <a:chOff x="936104" y="648072"/>
+                            <a:chExt cx="864096" cy="792088"/>
+                          </a:xfrm>
+                        </wpg:grpSpPr>
+                        <wps:wsp>
+                          <wps:cNvPr id="31" name="Connecteur droit 31"/>
+                          <wps:cNvCnPr/>
+                          <wps:spPr>
+                            <a:xfrm flipV="1">
+                              <a:off x="936104" y="648072"/>
+                              <a:ext cx="0" cy="108012"/>
+                            </a:xfrm>
+                            <a:prstGeom prst="line">
+                              <a:avLst/>
+                            </a:prstGeom>
+                            <a:ln w="12700">
+                              <a:solidFill>
+                                <a:schemeClr val="tx1"/>
+                              </a:solidFill>
+                            </a:ln>
+                          </wps:spPr>
+                          <wps:style>
+                            <a:lnRef idx="1">
+                              <a:schemeClr val="accent1"/>
+                            </a:lnRef>
+                            <a:fillRef idx="0">
+                              <a:schemeClr val="accent1"/>
+                            </a:fillRef>
+                            <a:effectRef idx="0">
+                              <a:schemeClr val="accent1"/>
+                            </a:effectRef>
+                            <a:fontRef idx="minor">
+                              <a:schemeClr val="tx1"/>
+                            </a:fontRef>
+                          </wps:style>
+                          <wps:bodyPr/>
+                        </wps:wsp>
+                        <wps:wsp>
+                          <wps:cNvPr id="32" name="Connecteur droit 32"/>
+                          <wps:cNvCnPr/>
+                          <wps:spPr>
+                            <a:xfrm flipV="1">
+                              <a:off x="1800200" y="648072"/>
+                              <a:ext cx="0" cy="792088"/>
+                            </a:xfrm>
+                            <a:prstGeom prst="line">
+                              <a:avLst/>
+                            </a:prstGeom>
+                            <a:ln w="12700">
+                              <a:solidFill>
+                                <a:schemeClr val="tx1"/>
+                              </a:solidFill>
+                            </a:ln>
+                          </wps:spPr>
+                          <wps:style>
+                            <a:lnRef idx="1">
+                              <a:schemeClr val="accent1"/>
+                            </a:lnRef>
+                            <a:fillRef idx="0">
+                              <a:schemeClr val="accent1"/>
+                            </a:fillRef>
+                            <a:effectRef idx="0">
+                              <a:schemeClr val="accent1"/>
+                            </a:effectRef>
+                            <a:fontRef idx="minor">
+                              <a:schemeClr val="tx1"/>
+                            </a:fontRef>
+                          </wps:style>
+                          <wps:bodyPr/>
+                        </wps:wsp>
+                        <wps:wsp>
+                          <wps:cNvPr id="33" name="Connecteur droit 33"/>
+                          <wps:cNvCnPr/>
+                          <wps:spPr>
+                            <a:xfrm>
+                              <a:off x="936104" y="648072"/>
+                              <a:ext cx="864096" cy="0"/>
+                            </a:xfrm>
+                            <a:prstGeom prst="line">
+                              <a:avLst/>
+                            </a:prstGeom>
+                            <a:ln w="12700">
+                              <a:solidFill>
+                                <a:schemeClr val="tx1"/>
+                              </a:solidFill>
+                            </a:ln>
+                          </wps:spPr>
+                          <wps:style>
+                            <a:lnRef idx="1">
+                              <a:schemeClr val="accent1"/>
+                            </a:lnRef>
+                            <a:fillRef idx="0">
+                              <a:schemeClr val="accent1"/>
+                            </a:fillRef>
+                            <a:effectRef idx="0">
+                              <a:schemeClr val="accent1"/>
+                            </a:effectRef>
+                            <a:fontRef idx="minor">
+                              <a:schemeClr val="tx1"/>
+                            </a:fontRef>
+                          </wps:style>
+                          <wps:bodyPr/>
+                        </wps:wsp>
+                      </wpg:grpSp>
+                      <wpg:grpSp>
+                        <wpg:cNvPr id="34" name="Groupe 34"/>
+                        <wpg:cNvGrpSpPr/>
+                        <wpg:grpSpPr>
+                          <a:xfrm>
+                            <a:off x="108012" y="288032"/>
+                            <a:ext cx="1656184" cy="108012"/>
+                            <a:chOff x="108012" y="288032"/>
+                            <a:chExt cx="1656184" cy="108012"/>
+                          </a:xfrm>
+                        </wpg:grpSpPr>
+                        <wps:wsp>
+                          <wps:cNvPr id="35" name="Connecteur droit 35"/>
+                          <wps:cNvCnPr/>
+                          <wps:spPr>
+                            <a:xfrm flipV="1">
+                              <a:off x="108012" y="288032"/>
+                              <a:ext cx="0" cy="108012"/>
+                            </a:xfrm>
+                            <a:prstGeom prst="line">
+                              <a:avLst/>
+                            </a:prstGeom>
+                            <a:ln w="12700">
+                              <a:solidFill>
+                                <a:schemeClr val="tx1"/>
+                              </a:solidFill>
+                            </a:ln>
+                          </wps:spPr>
+                          <wps:style>
+                            <a:lnRef idx="1">
+                              <a:schemeClr val="accent1"/>
+                            </a:lnRef>
+                            <a:fillRef idx="0">
+                              <a:schemeClr val="accent1"/>
+                            </a:fillRef>
+                            <a:effectRef idx="0">
+                              <a:schemeClr val="accent1"/>
+                            </a:effectRef>
+                            <a:fontRef idx="minor">
+                              <a:schemeClr val="tx1"/>
+                            </a:fontRef>
+                          </wps:style>
+                          <wps:bodyPr/>
+                        </wps:wsp>
+                        <wps:wsp>
+                          <wps:cNvPr id="36" name="Connecteur droit 36"/>
+                          <wps:cNvCnPr/>
+                          <wps:spPr>
+                            <a:xfrm flipV="1">
+                              <a:off x="1764196" y="288032"/>
+                              <a:ext cx="0" cy="108012"/>
+                            </a:xfrm>
+                            <a:prstGeom prst="line">
+                              <a:avLst/>
+                            </a:prstGeom>
+                            <a:ln w="12700">
+                              <a:solidFill>
+                                <a:schemeClr val="tx1"/>
+                              </a:solidFill>
+                            </a:ln>
+                          </wps:spPr>
+                          <wps:style>
+                            <a:lnRef idx="1">
+                              <a:schemeClr val="accent1"/>
+                            </a:lnRef>
+                            <a:fillRef idx="0">
+                              <a:schemeClr val="accent1"/>
+                            </a:fillRef>
+                            <a:effectRef idx="0">
+                              <a:schemeClr val="accent1"/>
+                            </a:effectRef>
+                            <a:fontRef idx="minor">
+                              <a:schemeClr val="tx1"/>
+                            </a:fontRef>
+                          </wps:style>
+                          <wps:bodyPr/>
+                        </wps:wsp>
+                        <wps:wsp>
+                          <wps:cNvPr id="37" name="Connecteur droit 37"/>
+                          <wps:cNvCnPr/>
+                          <wps:spPr>
+                            <a:xfrm>
+                              <a:off x="108012" y="288032"/>
+                              <a:ext cx="1656184" cy="0"/>
+                            </a:xfrm>
+                            <a:prstGeom prst="line">
+                              <a:avLst/>
+                            </a:prstGeom>
+                            <a:ln w="12700">
+                              <a:solidFill>
+                                <a:schemeClr val="tx1"/>
+                              </a:solidFill>
+                            </a:ln>
+                          </wps:spPr>
+                          <wps:style>
+                            <a:lnRef idx="1">
+                              <a:schemeClr val="accent1"/>
+                            </a:lnRef>
+                            <a:fillRef idx="0">
+                              <a:schemeClr val="accent1"/>
+                            </a:fillRef>
+                            <a:effectRef idx="0">
+                              <a:schemeClr val="accent1"/>
+                            </a:effectRef>
+                            <a:fontRef idx="minor">
+                              <a:schemeClr val="tx1"/>
+                            </a:fontRef>
+                          </wps:style>
+                          <wps:bodyPr/>
+                        </wps:wsp>
+                      </wpg:grpSp>
+                    </wpg:wgp>
+                  </a:graphicData>
+                </a:graphic>
+                <wp14:sizeRelH relativeFrom="margin">
+                  <wp14:pctWidth>0</wp14:pctWidth>
+                </wp14:sizeRelH>
+              </wp:anchor>
+            </w:drawing>
+          </mc:Choice>
+          <mc:Fallback>
+            <w:pict>
+              <v:group id="Groupe 21" o:spid="_x0000_s1026" style="position:absolute;margin-left:109.15pt;margin-top:45.15pt;width:210.95pt;height:90.7pt;z-index:251663360;mso-width-relative:margin" coordorigin=",2880" coordsize="18002,11521" o:gfxdata="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">
+                <v:group id="Groupe 26" o:spid="_x0000_s1027" style="position:absolute;top:6480;width:8640;height:3961" coordorigin=",6480" coordsize="8640,3960" o:gfxdata="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">
+                  <v:line id="Connecteur droit 27" o:spid="_x0000_s1028" style="position:absolute;flip:y;visibility:visible;mso-wrap-style:square" from="0,6480" to="0,10441" o:connectortype="straight" o:gfxdata="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" strokecolor="black [3213]" strokeweight="1pt"/>
+                  <v:line id="Connecteur droit 28" o:spid="_x0000_s1029" style="position:absolute;flip:y;visibility:visible;mso-wrap-style:square" from="8640,6480" to="8640,7560" o:connectortype="straight" o:gfxdata="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" strokecolor="black [3213]" strokeweight="1pt"/>
+                  <v:line id="Connecteur droit 29" o:spid="_x0000_s1030" style="position:absolute;visibility:visible;mso-wrap-style:square" from="0,6480" to="8640,6480" o:connectortype="straight" o:gfxdata="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" strokecolor="black [3213]" strokeweight="1pt"/>
+                </v:group>
+                <v:group id="Groupe 30" o:spid="_x0000_s1031" style="position:absolute;left:9361;top:6480;width:8641;height:7921" coordorigin="9361,6480" coordsize="8640,7920" o:gfxdata="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">
+                  <v:line id="Connecteur droit 31" o:spid="_x0000_s1032" style="position:absolute;flip:y;visibility:visible;mso-wrap-style:square" from="9361,6480" to="9361,7560" o:connectortype="straight" o:gfxdata="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" strokecolor="black [3213]" strokeweight="1pt"/>
+                  <v:line id="Connecteur droit 32" o:spid="_x0000_s1033" style="position:absolute;flip:y;visibility:visible;mso-wrap-style:square" from="18002,6480" to="18002,14401" o:connectortype="straight" o:gfxdata="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" strokecolor="black [3213]" strokeweight="1pt"/>
+                  <v:line id="Connecteur droit 33" o:spid="_x0000_s1034" style="position:absolute;visibility:visible;mso-wrap-style:square" from="9361,6480" to="18002,6480" o:connectortype="straight" o:gfxdata="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" strokecolor="black [3213]" strokeweight="1pt"/>
+                </v:group>
+                <v:group id="Groupe 34" o:spid="_x0000_s1035" style="position:absolute;left:1080;top:2880;width:16561;height:1080" coordorigin="1080,2880" coordsize="16561,1080" o:gfxdata="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">
+                  <v:line id="Connecteur droit 35" o:spid="_x0000_s1036" style="position:absolute;flip:y;visibility:visible;mso-wrap-style:square" from="1080,2880" to="1080,3960" o:connectortype="straight" o:gfxdata="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" strokecolor="black [3213]" strokeweight="1pt"/>
+                  <v:line id="Connecteur droit 36" o:spid="_x0000_s1037" style="position:absolute;flip:y;visibility:visible;mso-wrap-style:square" from="17641,2880" to="17641,3960" o:connectortype="straight" o:gfxdata="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" strokecolor="black [3213]" strokeweight="1pt"/>
+                  <v:line id="Connecteur droit 37" o:spid="_x0000_s1038" style="position:absolute;visibility:visible;mso-wrap-style:square" from="1080,2880" to="17641,2880" o:connectortype="straight" o:gfxdata="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" strokecolor="black [3213]" strokeweight="1pt"/>
+                </v:group>
+              </v:group>
+            </w:pict>
+          </mc:Fallback>
+        </mc:AlternateContent>
+      </w:r>
+      <w:r>
+        <mc:AlternateContent>
+          <mc:Choice Requires="wps">
+            <w:drawing>
+              <wp:anchor distT="0" distB="0" distL="114300" distR="114300" simplePos="0" relativeHeight="251666432" behindDoc="0" locked="0" layoutInCell="1" allowOverlap="1" wp14:anchorId="04761624" wp14:editId="413C107C">
+                <wp:simplePos x="0" y="0"/>
+                <wp:positionH relativeFrom="column">
+                  <wp:posOffset>2512695</wp:posOffset>
+                </wp:positionH>
+                <wp:positionV relativeFrom="paragraph">
+                  <wp:posOffset>318770</wp:posOffset>
+                </wp:positionV>
+                <wp:extent cx="915670" cy="276860"/>
+                <wp:effectExtent l="0" t="0" r="0" b="0"/>
+                <wp:wrapNone/>
+                <wp:docPr id="40" name="ZoneTexte 36"/>
+                <wp:cNvGraphicFramePr/>
+                <a:graphic xmlns:a="http://schemas.openxmlformats.org/drawingml/2006/main">
+                  <a:graphicData uri="http://schemas.microsoft.com/office/word/2010/wordprocessingShape">
+                    <wps:wsp>
+                      <wps:cNvSpPr txBox="1"/>
+                      <wps:spPr>
+                        <a:xfrm>
+                          <a:off x="0" y="0"/>
+                          <a:ext cx="915670" cy="276860"/>
+                        </a:xfrm>
+                        <a:prstGeom prst="rect">
+                          <a:avLst/>
+                        </a:prstGeom>
+                        <a:noFill/>
+                      </wps:spPr>
+                      <wps:txbx>
+                        <w:txbxContent>
+                          <w:p>
+                            <w:pPr>
+                              <w:pStyle w:val="NormalWeb"/>
+                              <w:spacing w:before="0" w:beforeAutospacing="0" w:after="0" w:afterAutospacing="0"/>
+                            </w:pPr>
+                            <w:r>
+                              <w:rPr>
+                                <w:rFonts w:asciiTheme="minorHAnsi" w:hAnsi="Calibri" w:cstheme="minorBidi"/>
+                                <w:b/>
+                                <w:bCs/>
+                                <w:color w:val="000000" w:themeColor="text1"/>
+                                <w:kern w:val="24"/>
+                              </w:rPr>
+                              <w:t>P&lt;0,01*</w:t>
+                            </w:r>
+                          </w:p>
+                        </w:txbxContent>
+                      </wps:txbx>
+                      <wps:bodyPr wrap="square" rtlCol="0">
+                        <a:spAutoFit/>
+                      </wps:bodyPr>
+                    </wps:wsp>
+                  </a:graphicData>
+                </a:graphic>
+                <wp14:sizeRelH relativeFrom="margin">
+                  <wp14:pctWidth>0</wp14:pctWidth>
+                </wp14:sizeRelH>
+              </wp:anchor>
+            </w:drawing>
+          </mc:Choice>
+          <mc:Fallback>
+            <w:pict>
+              <v:shape id="ZoneTexte 36" o:spid="_x0000_s1044" type="#_x0000_t202" style="position:absolute;left:0;text-align:left;margin-left:197.85pt;margin-top:25.1pt;width:72.1pt;height:21.8pt;z-index:251666432;visibility:visible;mso-wrap-style:square;mso-width-percent:0;mso-wrap-distance-left:9pt;mso-wrap-distance-top:0;mso-wrap-distance-right:9pt;mso-wrap-distance-bottom:0;mso-position-horizontal:absolute;mso-position-horizontal-relative:text;mso-position-vertical:absolute;mso-position-vertical-relative:text;mso-width-percent:0;mso-width-relative:margin;v-text-anchor:top" o:gfxdata="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" filled="f" stroked="f">
+                <v:textbox style="mso-fit-shape-to-text:t">
+                  <w:txbxContent>
+                    <w:p>
+                      <w:pPr>
+                        <w:pStyle w:val="NormalWeb"/>
+                        <w:spacing w:before="0" w:beforeAutospacing="0" w:after="0" w:afterAutospacing="0"/>
+                      </w:pPr>
+                      <w:r>
+                        <w:rPr>
+                          <w:rFonts w:asciiTheme="minorHAnsi" w:hAnsi="Calibri" w:cstheme="minorBidi"/>
+                          <w:b/>
+                          <w:bCs/>
+                          <w:color w:val="000000" w:themeColor="text1"/>
+                          <w:kern w:val="24"/>
+                        </w:rPr>
+                        <w:t>P&lt;0,01*</w:t>
+                      </w:r>
+                    </w:p>
+                  </w:txbxContent>
+                </v:textbox>
+              </v:shape>
+            </w:pict>
+          </mc:Fallback>
+        </mc:AlternateContent>
+      </w:r>
       <w:r>
         <w:rPr>
           <w:noProof/>
           <w:lang w:eastAsia="fr-FR"/>
         </w:rPr>
         <w:drawing>
-          <wp:inline distT="0" distB="0" distL="0" distR="0" wp14:anchorId="24168F04" wp14:editId="10795476">
+          <wp:inline distT="0" distB="0" distL="0" distR="0" wp14:anchorId="2DB459D5" wp14:editId="7AE6FF77">
             <wp:extent cx="4572000" cy="3548062"/>
             <wp:effectExtent l="0" t="0" r="19050" b="14605"/>
             <wp:docPr id="6" name="Graphique 6"/>
@@ -1152,11 +2620,10 @@
           <w:noProof/>
           <w:lang w:eastAsia="fr-FR"/>
         </w:rPr>
-        <w:lastRenderedPageBreak/>
         <w:drawing>
           <wp:inline distT="0" distB="0" distL="0" distR="0" wp14:anchorId="7A6C9381" wp14:editId="4D14CCF8">
-            <wp:extent cx="4572000" cy="2743200"/>
-            <wp:effectExtent l="0" t="0" r="19050" b="19050"/>
+            <wp:extent cx="4572000" cy="2987748"/>
+            <wp:effectExtent l="0" t="0" r="19050" b="22225"/>
             <wp:docPr id="7" name="Graphique 7"/>
             <wp:cNvGraphicFramePr/>
             <a:graphic xmlns:a="http://schemas.openxmlformats.org/drawingml/2006/main">
@@ -1947,7 +3414,6 @@
   <w:style w:type="character" w:default="1" w:styleId="Policepardfaut">
     <w:name w:val="Default Paragraph Font"/>
     <w:uiPriority w:val="1"/>
-    <w:semiHidden/>
     <w:unhideWhenUsed/>
   </w:style>
   <w:style w:type="table" w:default="1" w:styleId="TableauNormal">
@@ -2102,6 +3568,22 @@
       <w:rFonts w:ascii="Tahoma" w:hAnsi="Tahoma" w:cs="Tahoma"/>
       <w:sz w:val="16"/>
       <w:szCs w:val="16"/>
+    </w:rPr>
+  </w:style>
+  <w:style w:type="paragraph" w:styleId="NormalWeb">
+    <w:name w:val="Normal (Web)"/>
+    <w:basedOn w:val="Normal"/>
+    <w:uiPriority w:val="99"/>
+    <w:unhideWhenUsed/>
+    <w:rsid w:val="00D476B3"/>
+    <w:pPr>
+      <w:spacing w:before="100" w:beforeAutospacing="1" w:after="100" w:afterAutospacing="1"/>
+      <w:jc w:val="left"/>
+    </w:pPr>
+    <w:rPr>
+      <w:rFonts w:eastAsiaTheme="minorEastAsia" w:cs="Times New Roman"/>
+      <w:szCs w:val="24"/>
+      <w:lang w:eastAsia="fr-FR"/>
     </w:rPr>
   </w:style>
 </w:styles>
@@ -2302,7 +3784,6 @@
   <w:style w:type="character" w:default="1" w:styleId="Policepardfaut">
     <w:name w:val="Default Paragraph Font"/>
     <w:uiPriority w:val="1"/>
-    <w:semiHidden/>
     <w:unhideWhenUsed/>
   </w:style>
   <w:style w:type="table" w:default="1" w:styleId="TableauNormal">
@@ -2459,6 +3940,22 @@
       <w:szCs w:val="16"/>
     </w:rPr>
   </w:style>
+  <w:style w:type="paragraph" w:styleId="NormalWeb">
+    <w:name w:val="Normal (Web)"/>
+    <w:basedOn w:val="Normal"/>
+    <w:uiPriority w:val="99"/>
+    <w:unhideWhenUsed/>
+    <w:rsid w:val="00D476B3"/>
+    <w:pPr>
+      <w:spacing w:before="100" w:beforeAutospacing="1" w:after="100" w:afterAutospacing="1"/>
+      <w:jc w:val="left"/>
+    </w:pPr>
+    <w:rPr>
+      <w:rFonts w:eastAsiaTheme="minorEastAsia" w:cs="Times New Roman"/>
+      <w:szCs w:val="24"/>
+      <w:lang w:eastAsia="fr-FR"/>
+    </w:rPr>
+  </w:style>
 </w:styles>
 </file>
 
@@ -2558,7 +4055,7 @@
             <c:numRef>
               <c:f>principe1!$B$20</c:f>
               <c:numCache>
-                <c:formatCode>0.00</c:formatCode>
+                <c:formatCode>0</c:formatCode>
                 <c:ptCount val="1"/>
                 <c:pt idx="0">
                   <c:v>3.5714285714285716</c:v>
@@ -2612,7 +4109,7 @@
             <c:numRef>
               <c:f>principe1!$H$20</c:f>
               <c:numCache>
-                <c:formatCode>0.00</c:formatCode>
+                <c:formatCode>0</c:formatCode>
                 <c:ptCount val="1"/>
                 <c:pt idx="0">
                   <c:v>3.25</c:v>
@@ -2676,7 +4173,7 @@
             <c:numRef>
               <c:f>principe1!$E$20</c:f>
               <c:numCache>
-                <c:formatCode>0.00</c:formatCode>
+                <c:formatCode>0</c:formatCode>
                 <c:ptCount val="1"/>
                 <c:pt idx="0">
                   <c:v>2.7142857142857144</c:v>
@@ -2694,11 +4191,11 @@
           <c:showBubbleSize val="0"/>
         </c:dLbls>
         <c:gapWidth val="150"/>
-        <c:axId val="643834880"/>
-        <c:axId val="648692288"/>
+        <c:axId val="540086784"/>
+        <c:axId val="641602048"/>
       </c:barChart>
       <c:catAx>
-        <c:axId val="643834880"/>
+        <c:axId val="540086784"/>
         <c:scaling>
           <c:orientation val="minMax"/>
         </c:scaling>
@@ -2707,7 +4204,7 @@
         <c:majorTickMark val="none"/>
         <c:minorTickMark val="none"/>
         <c:tickLblPos val="nextTo"/>
-        <c:crossAx val="648692288"/>
+        <c:crossAx val="641602048"/>
         <c:crosses val="autoZero"/>
         <c:auto val="1"/>
         <c:lblAlgn val="ctr"/>
@@ -2715,7 +4212,7 @@
         <c:noMultiLvlLbl val="0"/>
       </c:catAx>
       <c:valAx>
-        <c:axId val="648692288"/>
+        <c:axId val="641602048"/>
         <c:scaling>
           <c:orientation val="minMax"/>
           <c:max val="5"/>
@@ -2723,12 +4220,11 @@
         </c:scaling>
         <c:delete val="0"/>
         <c:axPos val="l"/>
-        <c:majorGridlines/>
-        <c:numFmt formatCode="0.00" sourceLinked="1"/>
+        <c:numFmt formatCode="0" sourceLinked="1"/>
         <c:majorTickMark val="none"/>
         <c:minorTickMark val="none"/>
         <c:tickLblPos val="nextTo"/>
-        <c:crossAx val="643834880"/>
+        <c:crossAx val="540086784"/>
         <c:crosses val="autoZero"/>
         <c:crossBetween val="between"/>
         <c:majorUnit val="1"/>
@@ -2796,7 +4292,17 @@
     </c:title>
     <c:autoTitleDeleted val="0"/>
     <c:plotArea>
-      <c:layout/>
+      <c:layout>
+        <c:manualLayout>
+          <c:layoutTarget val="inner"/>
+          <c:xMode val="edge"/>
+          <c:yMode val="edge"/>
+          <c:x val="9.1728400388307624E-2"/>
+          <c:y val="0.26491390397586906"/>
+          <c:w val="0.69188868514723334"/>
+          <c:h val="0.69159796564794851"/>
+        </c:manualLayout>
+      </c:layout>
       <c:barChart>
         <c:barDir val="col"/>
         <c:grouping val="clustered"/>
@@ -2851,7 +4357,7 @@
             <c:numRef>
               <c:f>principe1!$C$20</c:f>
               <c:numCache>
-                <c:formatCode>0.00</c:formatCode>
+                <c:formatCode>0</c:formatCode>
                 <c:ptCount val="1"/>
                 <c:pt idx="0">
                   <c:v>2.7142857142857144</c:v>
@@ -2900,7 +4406,7 @@
             <c:numRef>
               <c:f>principe1!$I$20</c:f>
               <c:numCache>
-                <c:formatCode>0.00</c:formatCode>
+                <c:formatCode>0</c:formatCode>
                 <c:ptCount val="1"/>
                 <c:pt idx="0">
                   <c:v>3.9375</c:v>
@@ -2958,7 +4464,7 @@
             <c:numRef>
               <c:f>principe1!$F$20</c:f>
               <c:numCache>
-                <c:formatCode>0.00</c:formatCode>
+                <c:formatCode>0</c:formatCode>
                 <c:ptCount val="1"/>
                 <c:pt idx="0">
                   <c:v>3.5714285714285716</c:v>
@@ -2976,11 +4482,11 @@
           <c:showBubbleSize val="0"/>
         </c:dLbls>
         <c:gapWidth val="150"/>
-        <c:axId val="643845632"/>
-        <c:axId val="648694016"/>
+        <c:axId val="622660608"/>
+        <c:axId val="641603776"/>
       </c:barChart>
       <c:catAx>
-        <c:axId val="643845632"/>
+        <c:axId val="622660608"/>
         <c:scaling>
           <c:orientation val="minMax"/>
         </c:scaling>
@@ -2989,7 +4495,7 @@
         <c:majorTickMark val="none"/>
         <c:minorTickMark val="none"/>
         <c:tickLblPos val="nextTo"/>
-        <c:crossAx val="648694016"/>
+        <c:crossAx val="641603776"/>
         <c:crosses val="autoZero"/>
         <c:auto val="1"/>
         <c:lblAlgn val="ctr"/>
@@ -2997,7 +4503,7 @@
         <c:noMultiLvlLbl val="0"/>
       </c:catAx>
       <c:valAx>
-        <c:axId val="648694016"/>
+        <c:axId val="641603776"/>
         <c:scaling>
           <c:orientation val="minMax"/>
           <c:max val="5"/>
@@ -3005,12 +4511,11 @@
         </c:scaling>
         <c:delete val="0"/>
         <c:axPos val="l"/>
-        <c:majorGridlines/>
-        <c:numFmt formatCode="0.00" sourceLinked="1"/>
+        <c:numFmt formatCode="0" sourceLinked="1"/>
         <c:majorTickMark val="none"/>
         <c:minorTickMark val="none"/>
         <c:tickLblPos val="nextTo"/>
-        <c:crossAx val="643845632"/>
+        <c:crossAx val="622660608"/>
         <c:crosses val="autoZero"/>
         <c:crossBetween val="between"/>
         <c:majorUnit val="1"/>
@@ -3149,7 +4654,7 @@
             <c:numRef>
               <c:f>principe2!$B$20</c:f>
               <c:numCache>
-                <c:formatCode>0.00</c:formatCode>
+                <c:formatCode>0</c:formatCode>
                 <c:ptCount val="1"/>
                 <c:pt idx="0">
                   <c:v>2.5416666666666665</c:v>
@@ -3198,7 +4703,7 @@
             <c:numRef>
               <c:f>principe2!$H$20</c:f>
               <c:numCache>
-                <c:formatCode>0.00</c:formatCode>
+                <c:formatCode>0</c:formatCode>
                 <c:ptCount val="1"/>
                 <c:pt idx="0">
                   <c:v>3.6875</c:v>
@@ -3257,7 +4762,7 @@
             <c:numRef>
               <c:f>principe2!$E$20</c:f>
               <c:numCache>
-                <c:formatCode>0.00</c:formatCode>
+                <c:formatCode>0</c:formatCode>
                 <c:ptCount val="1"/>
                 <c:pt idx="0">
                   <c:v>3.1428571428571428</c:v>
@@ -3275,11 +4780,11 @@
           <c:showBubbleSize val="0"/>
         </c:dLbls>
         <c:gapWidth val="150"/>
-        <c:axId val="643842560"/>
-        <c:axId val="648695168"/>
+        <c:axId val="622661120"/>
+        <c:axId val="642073152"/>
       </c:barChart>
       <c:catAx>
-        <c:axId val="643842560"/>
+        <c:axId val="622661120"/>
         <c:scaling>
           <c:orientation val="minMax"/>
         </c:scaling>
@@ -3288,7 +4793,7 @@
         <c:majorTickMark val="out"/>
         <c:minorTickMark val="none"/>
         <c:tickLblPos val="nextTo"/>
-        <c:crossAx val="648695168"/>
+        <c:crossAx val="642073152"/>
         <c:crosses val="autoZero"/>
         <c:auto val="1"/>
         <c:lblAlgn val="ctr"/>
@@ -3296,7 +4801,7 @@
         <c:noMultiLvlLbl val="0"/>
       </c:catAx>
       <c:valAx>
-        <c:axId val="648695168"/>
+        <c:axId val="642073152"/>
         <c:scaling>
           <c:orientation val="minMax"/>
           <c:max val="5"/>
@@ -3304,11 +4809,11 @@
         </c:scaling>
         <c:delete val="0"/>
         <c:axPos val="l"/>
-        <c:numFmt formatCode="0.00" sourceLinked="1"/>
+        <c:numFmt formatCode="0" sourceLinked="1"/>
         <c:majorTickMark val="out"/>
         <c:minorTickMark val="none"/>
         <c:tickLblPos val="nextTo"/>
-        <c:crossAx val="643842560"/>
+        <c:crossAx val="622661120"/>
         <c:crosses val="autoZero"/>
         <c:crossBetween val="between"/>
         <c:majorUnit val="1"/>
@@ -3448,7 +4953,7 @@
             <c:numRef>
               <c:f>principe2!$C$20</c:f>
               <c:numCache>
-                <c:formatCode>0.00</c:formatCode>
+                <c:formatCode>0</c:formatCode>
                 <c:ptCount val="1"/>
                 <c:pt idx="0">
                   <c:v>3.8571428571428572</c:v>
@@ -3497,7 +5002,7 @@
             <c:numRef>
               <c:f>principe2!$I$20</c:f>
               <c:numCache>
-                <c:formatCode>0.00</c:formatCode>
+                <c:formatCode>0</c:formatCode>
                 <c:ptCount val="1"/>
                 <c:pt idx="0">
                   <c:v>3.6875</c:v>
@@ -3556,7 +5061,7 @@
             <c:numRef>
               <c:f>principe2!$F$20</c:f>
               <c:numCache>
-                <c:formatCode>0.00</c:formatCode>
+                <c:formatCode>0</c:formatCode>
                 <c:ptCount val="1"/>
                 <c:pt idx="0">
                   <c:v>2.5714285714285716</c:v>
@@ -3574,11 +5079,11 @@
           <c:showBubbleSize val="0"/>
         </c:dLbls>
         <c:gapWidth val="150"/>
-        <c:axId val="646198784"/>
-        <c:axId val="648696896"/>
+        <c:axId val="638080512"/>
+        <c:axId val="642077184"/>
       </c:barChart>
       <c:catAx>
-        <c:axId val="646198784"/>
+        <c:axId val="638080512"/>
         <c:scaling>
           <c:orientation val="minMax"/>
         </c:scaling>
@@ -3587,7 +5092,7 @@
         <c:majorTickMark val="out"/>
         <c:minorTickMark val="none"/>
         <c:tickLblPos val="nextTo"/>
-        <c:crossAx val="648696896"/>
+        <c:crossAx val="642077184"/>
         <c:crosses val="autoZero"/>
         <c:auto val="1"/>
         <c:lblAlgn val="ctr"/>
@@ -3595,7 +5100,7 @@
         <c:noMultiLvlLbl val="0"/>
       </c:catAx>
       <c:valAx>
-        <c:axId val="648696896"/>
+        <c:axId val="642077184"/>
         <c:scaling>
           <c:orientation val="minMax"/>
           <c:max val="5"/>
@@ -3603,11 +5108,11 @@
         </c:scaling>
         <c:delete val="0"/>
         <c:axPos val="l"/>
-        <c:numFmt formatCode="0.00" sourceLinked="1"/>
+        <c:numFmt formatCode="0" sourceLinked="1"/>
         <c:majorTickMark val="out"/>
         <c:minorTickMark val="none"/>
         <c:tickLblPos val="nextTo"/>
-        <c:crossAx val="646198784"/>
+        <c:crossAx val="638080512"/>
         <c:crosses val="autoZero"/>
         <c:crossBetween val="between"/>
         <c:majorUnit val="1"/>
@@ -3696,9 +5201,9 @@
           <c:xMode val="edge"/>
           <c:yMode val="edge"/>
           <c:x val="5.7905074365704287E-2"/>
-          <c:y val="0.14966427710895991"/>
-          <c:w val="0.72270669291338585"/>
-          <c:h val="0.82429830119446534"/>
+          <c:y val="0.31791208218178024"/>
+          <c:w val="0.76159558180227471"/>
+          <c:h val="0.65621774045032855"/>
         </c:manualLayout>
       </c:layout>
       <c:barChart>
@@ -3755,7 +5260,7 @@
             <c:numRef>
               <c:f>principe3!$B$21</c:f>
               <c:numCache>
-                <c:formatCode>0.00</c:formatCode>
+                <c:formatCode>0</c:formatCode>
                 <c:ptCount val="1"/>
                 <c:pt idx="0">
                   <c:v>4.4285714285714288</c:v>
@@ -3804,7 +5309,7 @@
             <c:numRef>
               <c:f>principe3!$H$21</c:f>
               <c:numCache>
-                <c:formatCode>0.00</c:formatCode>
+                <c:formatCode>0</c:formatCode>
                 <c:ptCount val="1"/>
                 <c:pt idx="0">
                   <c:v>3.5</c:v>
@@ -3863,7 +5368,7 @@
             <c:numRef>
               <c:f>principe3!$E$21</c:f>
               <c:numCache>
-                <c:formatCode>0.00</c:formatCode>
+                <c:formatCode>0</c:formatCode>
                 <c:ptCount val="1"/>
                 <c:pt idx="0">
                   <c:v>2.1428571428571428</c:v>
@@ -3881,11 +5386,11 @@
           <c:showBubbleSize val="0"/>
         </c:dLbls>
         <c:gapWidth val="150"/>
-        <c:axId val="643843072"/>
-        <c:axId val="648698624"/>
+        <c:axId val="638243840"/>
+        <c:axId val="642078912"/>
       </c:barChart>
       <c:catAx>
-        <c:axId val="643843072"/>
+        <c:axId val="638243840"/>
         <c:scaling>
           <c:orientation val="minMax"/>
         </c:scaling>
@@ -3894,7 +5399,7 @@
         <c:majorTickMark val="out"/>
         <c:minorTickMark val="none"/>
         <c:tickLblPos val="nextTo"/>
-        <c:crossAx val="648698624"/>
+        <c:crossAx val="642078912"/>
         <c:crosses val="autoZero"/>
         <c:auto val="1"/>
         <c:lblAlgn val="ctr"/>
@@ -3902,7 +5407,7 @@
         <c:noMultiLvlLbl val="0"/>
       </c:catAx>
       <c:valAx>
-        <c:axId val="648698624"/>
+        <c:axId val="642078912"/>
         <c:scaling>
           <c:orientation val="minMax"/>
           <c:max val="5"/>
@@ -3917,11 +5422,11 @@
             </a:ln>
           </c:spPr>
         </c:majorGridlines>
-        <c:numFmt formatCode="0.00" sourceLinked="1"/>
+        <c:numFmt formatCode="0" sourceLinked="1"/>
         <c:majorTickMark val="out"/>
         <c:minorTickMark val="none"/>
         <c:tickLblPos val="nextTo"/>
-        <c:crossAx val="643843072"/>
+        <c:crossAx val="638243840"/>
         <c:crosses val="autoZero"/>
         <c:crossBetween val="between"/>
         <c:majorUnit val="1"/>
@@ -3991,7 +5496,17 @@
     </c:title>
     <c:autoTitleDeleted val="0"/>
     <c:plotArea>
-      <c:layout/>
+      <c:layout>
+        <c:manualLayout>
+          <c:layoutTarget val="inner"/>
+          <c:xMode val="edge"/>
+          <c:yMode val="edge"/>
+          <c:x val="9.3002405949256337E-2"/>
+          <c:y val="0.1788631628272821"/>
+          <c:w val="0.72649825021872261"/>
+          <c:h val="0.77394227953174288"/>
+        </c:manualLayout>
+      </c:layout>
       <c:barChart>
         <c:barDir val="col"/>
         <c:grouping val="clustered"/>
@@ -4046,7 +5561,7 @@
             <c:numRef>
               <c:f>principe3!$C$21</c:f>
               <c:numCache>
-                <c:formatCode>0.00</c:formatCode>
+                <c:formatCode>0</c:formatCode>
                 <c:ptCount val="1"/>
                 <c:pt idx="0">
                   <c:v>3.1428571428571428</c:v>
@@ -4095,7 +5610,7 @@
             <c:numRef>
               <c:f>principe3!$I$21</c:f>
               <c:numCache>
-                <c:formatCode>0.00</c:formatCode>
+                <c:formatCode>0</c:formatCode>
                 <c:ptCount val="1"/>
                 <c:pt idx="0">
                   <c:v>3.375</c:v>
@@ -4154,7 +5669,7 @@
             <c:numRef>
               <c:f>principe3!$F$21</c:f>
               <c:numCache>
-                <c:formatCode>0.00</c:formatCode>
+                <c:formatCode>0</c:formatCode>
                 <c:ptCount val="1"/>
                 <c:pt idx="0">
                   <c:v>2.4285714285714284</c:v>
@@ -4172,11 +5687,11 @@
           <c:showBubbleSize val="0"/>
         </c:dLbls>
         <c:gapWidth val="150"/>
-        <c:axId val="646200832"/>
-        <c:axId val="42582592"/>
+        <c:axId val="638244352"/>
+        <c:axId val="641859584"/>
       </c:barChart>
       <c:catAx>
-        <c:axId val="646200832"/>
+        <c:axId val="638244352"/>
         <c:scaling>
           <c:orientation val="minMax"/>
         </c:scaling>
@@ -4185,7 +5700,7 @@
         <c:majorTickMark val="out"/>
         <c:minorTickMark val="none"/>
         <c:tickLblPos val="nextTo"/>
-        <c:crossAx val="42582592"/>
+        <c:crossAx val="641859584"/>
         <c:crossesAt val="0.1"/>
         <c:auto val="1"/>
         <c:lblAlgn val="ctr"/>
@@ -4193,7 +5708,7 @@
         <c:noMultiLvlLbl val="0"/>
       </c:catAx>
       <c:valAx>
-        <c:axId val="42582592"/>
+        <c:axId val="641859584"/>
         <c:scaling>
           <c:orientation val="minMax"/>
           <c:max val="5"/>
@@ -4201,12 +5716,11 @@
         </c:scaling>
         <c:delete val="0"/>
         <c:axPos val="l"/>
-        <c:majorGridlines/>
-        <c:numFmt formatCode="0.00" sourceLinked="1"/>
+        <c:numFmt formatCode="0" sourceLinked="1"/>
         <c:majorTickMark val="out"/>
         <c:minorTickMark val="none"/>
         <c:tickLblPos val="nextTo"/>
-        <c:crossAx val="646200832"/>
+        <c:crossAx val="638244352"/>
         <c:crosses val="autoZero"/>
         <c:crossBetween val="between"/>
         <c:majorUnit val="1"/>
@@ -4444,11 +5958,11 @@
           <c:showBubbleSize val="0"/>
         </c:dLbls>
         <c:gapWidth val="150"/>
-        <c:axId val="643843584"/>
-        <c:axId val="42584320"/>
+        <c:axId val="638244864"/>
+        <c:axId val="641861888"/>
       </c:barChart>
       <c:catAx>
-        <c:axId val="643843584"/>
+        <c:axId val="638244864"/>
         <c:scaling>
           <c:orientation val="minMax"/>
         </c:scaling>
@@ -4457,7 +5971,7 @@
         <c:majorTickMark val="out"/>
         <c:minorTickMark val="none"/>
         <c:tickLblPos val="nextTo"/>
-        <c:crossAx val="42584320"/>
+        <c:crossAx val="641861888"/>
         <c:crosses val="autoZero"/>
         <c:auto val="1"/>
         <c:lblAlgn val="ctr"/>
@@ -4465,7 +5979,7 @@
         <c:noMultiLvlLbl val="0"/>
       </c:catAx>
       <c:valAx>
-        <c:axId val="42584320"/>
+        <c:axId val="641861888"/>
         <c:scaling>
           <c:orientation val="minMax"/>
           <c:max val="5"/>
@@ -4484,7 +5998,7 @@
         <c:majorTickMark val="out"/>
         <c:minorTickMark val="none"/>
         <c:tickLblPos val="nextTo"/>
-        <c:crossAx val="643843584"/>
+        <c:crossAx val="638244864"/>
         <c:crosses val="autoZero"/>
         <c:crossBetween val="between"/>
         <c:majorUnit val="1"/>
@@ -4723,11 +6237,11 @@
           <c:showBubbleSize val="0"/>
         </c:dLbls>
         <c:gapWidth val="150"/>
-        <c:axId val="646199296"/>
-        <c:axId val="42586048"/>
+        <c:axId val="638245888"/>
+        <c:axId val="641863616"/>
       </c:barChart>
       <c:catAx>
-        <c:axId val="646199296"/>
+        <c:axId val="638245888"/>
         <c:scaling>
           <c:orientation val="minMax"/>
         </c:scaling>
@@ -4736,7 +6250,7 @@
         <c:majorTickMark val="out"/>
         <c:minorTickMark val="none"/>
         <c:tickLblPos val="nextTo"/>
-        <c:crossAx val="42586048"/>
+        <c:crossAx val="641863616"/>
         <c:crossesAt val="0.1"/>
         <c:auto val="1"/>
         <c:lblAlgn val="ctr"/>
@@ -4744,7 +6258,7 @@
         <c:noMultiLvlLbl val="0"/>
       </c:catAx>
       <c:valAx>
-        <c:axId val="42586048"/>
+        <c:axId val="641863616"/>
         <c:scaling>
           <c:orientation val="minMax"/>
           <c:max val="5"/>
@@ -4756,7 +6270,7 @@
         <c:majorTickMark val="out"/>
         <c:minorTickMark val="none"/>
         <c:tickLblPos val="nextTo"/>
-        <c:crossAx val="646199296"/>
+        <c:crossAx val="638245888"/>
         <c:crosses val="autoZero"/>
         <c:crossBetween val="between"/>
         <c:majorUnit val="1"/>

</xml_diff>